<commit_message>
Testing of Sync Estimation
- updated original pose sync notebook with comparisons between other dancers
- added another pose sync estimation notebook using a different video and produces a failure case in calculation
</commit_message>
<xml_diff>
--- a/videos/Dance Video Links.docx
+++ b/videos/Dance Video Links.docx
@@ -1,6 +1,6 @@
 
 <file path=word/document.xml><?xml version="1.0" encoding="utf-8"?>
-<w:document xmlns:wpc="http://schemas.microsoft.com/office/word/2010/wordprocessingCanvas" xmlns:cx="http://schemas.microsoft.com/office/drawing/2014/chartex" xmlns:cx1="http://schemas.microsoft.com/office/drawing/2015/9/8/chartex" xmlns:cx2="http://schemas.microsoft.com/office/drawing/2015/10/21/chartex" xmlns:cx3="http://schemas.microsoft.com/office/drawing/2016/5/9/chartex" xmlns:cx4="http://schemas.microsoft.com/office/drawing/2016/5/10/chartex" xmlns:cx5="http://schemas.microsoft.com/office/drawing/2016/5/11/chartex" xmlns:cx6="http://schemas.microsoft.com/office/drawing/2016/5/12/chartex" xmlns:cx7="http://schemas.microsoft.com/office/drawing/2016/5/13/chartex" xmlns:cx8="http://schemas.microsoft.com/office/drawing/2016/5/14/chartex" xmlns:mc="http://schemas.openxmlformats.org/markup-compatibility/2006" xmlns:aink="http://schemas.microsoft.com/office/drawing/2016/ink" xmlns:am3d="http://schemas.microsoft.com/office/drawing/2017/model3d" xmlns:o="urn:schemas-microsoft-com:office:office" xmlns:r="http://schemas.openxmlformats.org/officeDocument/2006/relationships" xmlns:m="http://schemas.openxmlformats.org/officeDocument/2006/math" xmlns:v="urn:schemas-microsoft-com:vml" xmlns:wp14="http://schemas.microsoft.com/office/word/2010/wordprocessingDrawing" xmlns:wp="http://schemas.openxmlformats.org/drawingml/2006/wordprocessingDrawing" xmlns:w10="urn:schemas-microsoft-com:office:word" xmlns:w="http://schemas.openxmlformats.org/wordprocessingml/2006/main" xmlns:w14="http://schemas.microsoft.com/office/word/2010/wordml" xmlns:w15="http://schemas.microsoft.com/office/word/2012/wordml" xmlns:w16cex="http://schemas.microsoft.com/office/word/2018/wordml/cex" xmlns:w16cid="http://schemas.microsoft.com/office/word/2016/wordml/cid" xmlns:w16="http://schemas.microsoft.com/office/word/2018/wordml" xmlns:w16se="http://schemas.microsoft.com/office/word/2015/wordml/symex" xmlns:wpg="http://schemas.microsoft.com/office/word/2010/wordprocessingGroup" xmlns:wpi="http://schemas.microsoft.com/office/word/2010/wordprocessingInk" xmlns:wne="http://schemas.microsoft.com/office/word/2006/wordml" xmlns:wps="http://schemas.microsoft.com/office/word/2010/wordprocessingShape" mc:Ignorable="w14 w15 w16se w16cid w16 w16cex wp14">
+<w:document xmlns:wpc="http://schemas.microsoft.com/office/word/2010/wordprocessingCanvas" xmlns:cx="http://schemas.microsoft.com/office/drawing/2014/chartex" xmlns:cx1="http://schemas.microsoft.com/office/drawing/2015/9/8/chartex" xmlns:cx2="http://schemas.microsoft.com/office/drawing/2015/10/21/chartex" xmlns:cx3="http://schemas.microsoft.com/office/drawing/2016/5/9/chartex" xmlns:cx4="http://schemas.microsoft.com/office/drawing/2016/5/10/chartex" xmlns:cx5="http://schemas.microsoft.com/office/drawing/2016/5/11/chartex" xmlns:cx6="http://schemas.microsoft.com/office/drawing/2016/5/12/chartex" xmlns:cx7="http://schemas.microsoft.com/office/drawing/2016/5/13/chartex" xmlns:cx8="http://schemas.microsoft.com/office/drawing/2016/5/14/chartex" xmlns:mc="http://schemas.openxmlformats.org/markup-compatibility/2006" xmlns:aink="http://schemas.microsoft.com/office/drawing/2016/ink" xmlns:am3d="http://schemas.microsoft.com/office/drawing/2017/model3d" xmlns:o="urn:schemas-microsoft-com:office:office" xmlns:r="http://schemas.openxmlformats.org/officeDocument/2006/relationships" xmlns:m="http://schemas.openxmlformats.org/officeDocument/2006/math" xmlns:v="urn:schemas-microsoft-com:vml" xmlns:wp14="http://schemas.microsoft.com/office/word/2010/wordprocessingDrawing" xmlns:wp="http://schemas.openxmlformats.org/drawingml/2006/wordprocessingDrawing" xmlns:w10="urn:schemas-microsoft-com:office:word" xmlns:w="http://schemas.openxmlformats.org/wordprocessingml/2006/main" xmlns:w14="http://schemas.microsoft.com/office/word/2010/wordml" xmlns:w15="http://schemas.microsoft.com/office/word/2012/wordml" xmlns:w16cid="http://schemas.microsoft.com/office/word/2016/wordml/cid" xmlns:w16se="http://schemas.microsoft.com/office/word/2015/wordml/symex" xmlns:wpg="http://schemas.microsoft.com/office/word/2010/wordprocessingGroup" xmlns:wpi="http://schemas.microsoft.com/office/word/2010/wordprocessingInk" xmlns:wne="http://schemas.microsoft.com/office/word/2006/wordml" xmlns:wps="http://schemas.microsoft.com/office/word/2010/wordprocessingShape" mc:Ignorable="w14 w15 w16se w16cid wp14">
   <w:body>
     <w:p>
       <w:pPr>
@@ -32,12 +32,21 @@
           <w:bCs/>
         </w:rPr>
       </w:pPr>
+      <w:proofErr w:type="spellStart"/>
       <w:r>
         <w:rPr>
           <w:b/>
           <w:bCs/>
         </w:rPr>
-        <w:t>KPop Videos</w:t>
+        <w:t>KPop</w:t>
+      </w:r>
+      <w:proofErr w:type="spellEnd"/>
+      <w:r>
+        <w:rPr>
+          <w:b/>
+          <w:bCs/>
+        </w:rPr>
+        <w:t xml:space="preserve"> Videos</w:t>
       </w:r>
     </w:p>
     <w:p>
@@ -122,8 +131,13 @@
           <w:bCs/>
         </w:rPr>
       </w:pPr>
+      <w:proofErr w:type="gramStart"/>
       <w:r>
-        <w:t>More or less professional so should be in sync (more or less)</w:t>
+        <w:t>More or less professional</w:t>
+      </w:r>
+      <w:proofErr w:type="gramEnd"/>
+      <w:r>
+        <w:t xml:space="preserve"> so should be in sync (more or less)</w:t>
       </w:r>
     </w:p>
     <w:tbl>
@@ -176,7 +190,55 @@
                   <w:rStyle w:val="Hyperlink"/>
                   <w:rFonts w:ascii="Calibri" w:hAnsi="Calibri" w:cs="Calibri"/>
                 </w:rPr>
-                <w:t>[MIRRORED DANCE COMPARISON] Yeji vs Chaeryeong vs Ryujin - WANNABE (ITZY)</w:t>
+                <w:t xml:space="preserve">[MIRRORED DANCE COMPARISON] </w:t>
+              </w:r>
+              <w:proofErr w:type="spellStart"/>
+              <w:r>
+                <w:rPr>
+                  <w:rStyle w:val="Hyperlink"/>
+                  <w:rFonts w:ascii="Calibri" w:hAnsi="Calibri" w:cs="Calibri"/>
+                </w:rPr>
+                <w:t>Yeji</w:t>
+              </w:r>
+              <w:proofErr w:type="spellEnd"/>
+              <w:r>
+                <w:rPr>
+                  <w:rStyle w:val="Hyperlink"/>
+                  <w:rFonts w:ascii="Calibri" w:hAnsi="Calibri" w:cs="Calibri"/>
+                </w:rPr>
+                <w:t xml:space="preserve"> vs </w:t>
+              </w:r>
+              <w:proofErr w:type="spellStart"/>
+              <w:r>
+                <w:rPr>
+                  <w:rStyle w:val="Hyperlink"/>
+                  <w:rFonts w:ascii="Calibri" w:hAnsi="Calibri" w:cs="Calibri"/>
+                </w:rPr>
+                <w:t>Chaeryeong</w:t>
+              </w:r>
+              <w:proofErr w:type="spellEnd"/>
+              <w:r>
+                <w:rPr>
+                  <w:rStyle w:val="Hyperlink"/>
+                  <w:rFonts w:ascii="Calibri" w:hAnsi="Calibri" w:cs="Calibri"/>
+                </w:rPr>
+                <w:t xml:space="preserve"> vs </w:t>
+              </w:r>
+              <w:proofErr w:type="spellStart"/>
+              <w:r>
+                <w:rPr>
+                  <w:rStyle w:val="Hyperlink"/>
+                  <w:rFonts w:ascii="Calibri" w:hAnsi="Calibri" w:cs="Calibri"/>
+                </w:rPr>
+                <w:t>Ryujin</w:t>
+              </w:r>
+              <w:proofErr w:type="spellEnd"/>
+              <w:r>
+                <w:rPr>
+                  <w:rStyle w:val="Hyperlink"/>
+                  <w:rFonts w:ascii="Calibri" w:hAnsi="Calibri" w:cs="Calibri"/>
+                </w:rPr>
+                <w:t xml:space="preserve"> - WANNABE (ITZY)</w:t>
               </w:r>
             </w:hyperlink>
           </w:p>
@@ -209,7 +271,39 @@
                   <w:rStyle w:val="Hyperlink"/>
                   <w:rFonts w:ascii="Calibri" w:hAnsi="Calibri" w:cs="Calibri"/>
                 </w:rPr>
-                <w:t>[MIRRORED DANCE COMPARISON] Ryujin vs Yuna vs Lia - WANNABE (ITZY)</w:t>
+                <w:t xml:space="preserve">[MIRRORED DANCE COMPARISON] </w:t>
+              </w:r>
+              <w:proofErr w:type="spellStart"/>
+              <w:r>
+                <w:rPr>
+                  <w:rStyle w:val="Hyperlink"/>
+                  <w:rFonts w:ascii="Calibri" w:hAnsi="Calibri" w:cs="Calibri"/>
+                </w:rPr>
+                <w:t>Ryujin</w:t>
+              </w:r>
+              <w:proofErr w:type="spellEnd"/>
+              <w:r>
+                <w:rPr>
+                  <w:rStyle w:val="Hyperlink"/>
+                  <w:rFonts w:ascii="Calibri" w:hAnsi="Calibri" w:cs="Calibri"/>
+                </w:rPr>
+                <w:t xml:space="preserve"> vs </w:t>
+              </w:r>
+              <w:proofErr w:type="spellStart"/>
+              <w:r>
+                <w:rPr>
+                  <w:rStyle w:val="Hyperlink"/>
+                  <w:rFonts w:ascii="Calibri" w:hAnsi="Calibri" w:cs="Calibri"/>
+                </w:rPr>
+                <w:t>Yuna</w:t>
+              </w:r>
+              <w:proofErr w:type="spellEnd"/>
+              <w:r>
+                <w:rPr>
+                  <w:rStyle w:val="Hyperlink"/>
+                  <w:rFonts w:ascii="Calibri" w:hAnsi="Calibri" w:cs="Calibri"/>
+                </w:rPr>
+                <w:t xml:space="preserve"> vs Lia - WANNABE (ITZY)</w:t>
               </w:r>
             </w:hyperlink>
           </w:p>
@@ -245,7 +339,55 @@
                   <w:rStyle w:val="Hyperlink"/>
                   <w:rFonts w:ascii="Calibri" w:hAnsi="Calibri" w:cs="Calibri"/>
                 </w:rPr>
-                <w:t>ITZY WANNABE DANCE COMPARISON [yeji vs ryujin vs yuna]</w:t>
+                <w:t>ITZY WANNABE DANCE COMPARISON [</w:t>
+              </w:r>
+              <w:proofErr w:type="spellStart"/>
+              <w:r>
+                <w:rPr>
+                  <w:rStyle w:val="Hyperlink"/>
+                  <w:rFonts w:ascii="Calibri" w:hAnsi="Calibri" w:cs="Calibri"/>
+                </w:rPr>
+                <w:t>yeji</w:t>
+              </w:r>
+              <w:proofErr w:type="spellEnd"/>
+              <w:r>
+                <w:rPr>
+                  <w:rStyle w:val="Hyperlink"/>
+                  <w:rFonts w:ascii="Calibri" w:hAnsi="Calibri" w:cs="Calibri"/>
+                </w:rPr>
+                <w:t xml:space="preserve"> vs </w:t>
+              </w:r>
+              <w:proofErr w:type="spellStart"/>
+              <w:r>
+                <w:rPr>
+                  <w:rStyle w:val="Hyperlink"/>
+                  <w:rFonts w:ascii="Calibri" w:hAnsi="Calibri" w:cs="Calibri"/>
+                </w:rPr>
+                <w:t>ryujin</w:t>
+              </w:r>
+              <w:proofErr w:type="spellEnd"/>
+              <w:r>
+                <w:rPr>
+                  <w:rStyle w:val="Hyperlink"/>
+                  <w:rFonts w:ascii="Calibri" w:hAnsi="Calibri" w:cs="Calibri"/>
+                </w:rPr>
+                <w:t xml:space="preserve"> vs </w:t>
+              </w:r>
+              <w:proofErr w:type="spellStart"/>
+              <w:r>
+                <w:rPr>
+                  <w:rStyle w:val="Hyperlink"/>
+                  <w:rFonts w:ascii="Calibri" w:hAnsi="Calibri" w:cs="Calibri"/>
+                </w:rPr>
+                <w:t>yuna</w:t>
+              </w:r>
+              <w:proofErr w:type="spellEnd"/>
+              <w:r>
+                <w:rPr>
+                  <w:rStyle w:val="Hyperlink"/>
+                  <w:rFonts w:ascii="Calibri" w:hAnsi="Calibri" w:cs="Calibri"/>
+                </w:rPr>
+                <w:t>]</w:t>
               </w:r>
             </w:hyperlink>
           </w:p>
@@ -286,8 +428,25 @@
                   <w:rStyle w:val="Hyperlink"/>
                   <w:rFonts w:ascii="Calibri" w:hAnsi="Calibri" w:cs="Calibri"/>
                 </w:rPr>
-                <w:t>[ Dance Comparison ] Mark (</w:t>
-              </w:r>
+                <w:t xml:space="preserve">[ Dance </w:t>
+              </w:r>
+              <w:proofErr w:type="gramStart"/>
+              <w:r>
+                <w:rPr>
+                  <w:rStyle w:val="Hyperlink"/>
+                  <w:rFonts w:ascii="Calibri" w:hAnsi="Calibri" w:cs="Calibri"/>
+                </w:rPr>
+                <w:t>Comparison ]</w:t>
+              </w:r>
+              <w:proofErr w:type="gramEnd"/>
+              <w:r>
+                <w:rPr>
+                  <w:rStyle w:val="Hyperlink"/>
+                  <w:rFonts w:ascii="Calibri" w:hAnsi="Calibri" w:cs="Calibri"/>
+                </w:rPr>
+                <w:t xml:space="preserve"> Mark (</w:t>
+              </w:r>
+              <w:proofErr w:type="spellStart"/>
               <w:r>
                 <w:rPr>
                   <w:rStyle w:val="Hyperlink"/>
@@ -295,13 +454,31 @@
                 </w:rPr>
                 <w:t>영웅</w:t>
               </w:r>
-              <w:r>
-                <w:rPr>
-                  <w:rStyle w:val="Hyperlink"/>
-                  <w:rFonts w:ascii="Calibri" w:hAnsi="Calibri" w:cs="Calibri"/>
-                </w:rPr>
-                <w:t>) vs Taeyong (</w:t>
-              </w:r>
+              <w:proofErr w:type="spellEnd"/>
+              <w:r>
+                <w:rPr>
+                  <w:rStyle w:val="Hyperlink"/>
+                  <w:rFonts w:ascii="Calibri" w:hAnsi="Calibri" w:cs="Calibri"/>
+                </w:rPr>
+                <w:t xml:space="preserve">) vs </w:t>
+              </w:r>
+              <w:proofErr w:type="spellStart"/>
+              <w:r>
+                <w:rPr>
+                  <w:rStyle w:val="Hyperlink"/>
+                  <w:rFonts w:ascii="Calibri" w:hAnsi="Calibri" w:cs="Calibri"/>
+                </w:rPr>
+                <w:t>Taeyong</w:t>
+              </w:r>
+              <w:proofErr w:type="spellEnd"/>
+              <w:r>
+                <w:rPr>
+                  <w:rStyle w:val="Hyperlink"/>
+                  <w:rFonts w:ascii="Calibri" w:hAnsi="Calibri" w:cs="Calibri"/>
+                </w:rPr>
+                <w:t xml:space="preserve"> (</w:t>
+              </w:r>
+              <w:proofErr w:type="spellStart"/>
               <w:r>
                 <w:rPr>
                   <w:rStyle w:val="Hyperlink"/>
@@ -309,13 +486,31 @@
                 </w:rPr>
                 <w:t>태용</w:t>
               </w:r>
-              <w:r>
-                <w:rPr>
-                  <w:rStyle w:val="Hyperlink"/>
-                  <w:rFonts w:ascii="Calibri" w:hAnsi="Calibri" w:cs="Calibri"/>
-                </w:rPr>
-                <w:t>) vs Taehyun (</w:t>
-              </w:r>
+              <w:proofErr w:type="spellEnd"/>
+              <w:r>
+                <w:rPr>
+                  <w:rStyle w:val="Hyperlink"/>
+                  <w:rFonts w:ascii="Calibri" w:hAnsi="Calibri" w:cs="Calibri"/>
+                </w:rPr>
+                <w:t xml:space="preserve">) vs </w:t>
+              </w:r>
+              <w:proofErr w:type="spellStart"/>
+              <w:r>
+                <w:rPr>
+                  <w:rStyle w:val="Hyperlink"/>
+                  <w:rFonts w:ascii="Calibri" w:hAnsi="Calibri" w:cs="Calibri"/>
+                </w:rPr>
+                <w:t>Taehyun</w:t>
+              </w:r>
+              <w:proofErr w:type="spellEnd"/>
+              <w:r>
+                <w:rPr>
+                  <w:rStyle w:val="Hyperlink"/>
+                  <w:rFonts w:ascii="Calibri" w:hAnsi="Calibri" w:cs="Calibri"/>
+                </w:rPr>
+                <w:t xml:space="preserve"> (</w:t>
+              </w:r>
+              <w:proofErr w:type="spellStart"/>
               <w:r>
                 <w:rPr>
                   <w:rStyle w:val="Hyperlink"/>
@@ -323,6 +518,7 @@
                 </w:rPr>
                 <w:t>재현</w:t>
               </w:r>
+              <w:proofErr w:type="spellEnd"/>
               <w:r>
                 <w:rPr>
                   <w:rStyle w:val="Hyperlink"/>
@@ -330,6 +526,7 @@
                 </w:rPr>
                 <w:t>) | Kick It (</w:t>
               </w:r>
+              <w:proofErr w:type="spellStart"/>
               <w:r>
                 <w:rPr>
                   <w:rStyle w:val="Hyperlink"/>
@@ -337,6 +534,7 @@
                 </w:rPr>
                 <w:t>영웅</w:t>
               </w:r>
+              <w:proofErr w:type="spellEnd"/>
               <w:r>
                 <w:rPr>
                   <w:rStyle w:val="Hyperlink"/>
@@ -404,6 +602,7 @@
                 </w:rPr>
                 <w:t>GFRIEND Fever (</w:t>
               </w:r>
+              <w:proofErr w:type="spellStart"/>
               <w:r>
                 <w:rPr>
                   <w:rStyle w:val="Hyperlink"/>
@@ -413,6 +612,7 @@
                 </w:rPr>
                 <w:t>열대야</w:t>
               </w:r>
+              <w:proofErr w:type="spellEnd"/>
               <w:r>
                 <w:rPr>
                   <w:rStyle w:val="Hyperlink"/>
@@ -420,7 +620,27 @@
                   <w:sz w:val="22"/>
                   <w:szCs w:val="22"/>
                 </w:rPr>
-                <w:t>) Dance Comparison/Synchronization [Maknae Line]</w:t>
+                <w:t>) Dance Comparison/Synchronization [</w:t>
+              </w:r>
+              <w:proofErr w:type="spellStart"/>
+              <w:r>
+                <w:rPr>
+                  <w:rStyle w:val="Hyperlink"/>
+                  <w:rFonts w:ascii="Calibri" w:hAnsi="Calibri" w:cs="Calibri"/>
+                  <w:sz w:val="22"/>
+                  <w:szCs w:val="22"/>
+                </w:rPr>
+                <w:t>Maknae</w:t>
+              </w:r>
+              <w:proofErr w:type="spellEnd"/>
+              <w:r>
+                <w:rPr>
+                  <w:rStyle w:val="Hyperlink"/>
+                  <w:rFonts w:ascii="Calibri" w:hAnsi="Calibri" w:cs="Calibri"/>
+                  <w:sz w:val="22"/>
+                  <w:szCs w:val="22"/>
+                </w:rPr>
+                <w:t xml:space="preserve"> Line]</w:t>
               </w:r>
             </w:hyperlink>
           </w:p>
@@ -454,8 +674,6 @@
               </w:rPr>
               <w:t>Slightly slower</w:t>
             </w:r>
-            <w:bookmarkStart w:id="0" w:name="_GoBack"/>
-            <w:bookmarkEnd w:id="0"/>
           </w:p>
         </w:tc>
       </w:tr>
@@ -474,8 +692,17 @@
           <w:b/>
           <w:bCs/>
         </w:rPr>
-        <w:t>Deepak Tulsyan</w:t>
+        <w:t xml:space="preserve">Deepak </w:t>
       </w:r>
+      <w:proofErr w:type="spellStart"/>
+      <w:r>
+        <w:rPr>
+          <w:b/>
+          <w:bCs/>
+        </w:rPr>
+        <w:t>Tulsyan</w:t>
+      </w:r>
+      <w:proofErr w:type="spellEnd"/>
     </w:p>
     <w:p>
       <w:pPr>
@@ -570,12 +797,69 @@
           </w:tcPr>
           <w:p>
             <w:hyperlink r:id="rId10" w:history="1">
-              <w:r>
-                <w:rPr>
-                  <w:rStyle w:val="Hyperlink"/>
-                  <w:rFonts w:ascii="Calibri" w:hAnsi="Calibri" w:cs="Calibri"/>
-                </w:rPr>
-                <w:t>Dheeme Dheeme | Dance Cover | Tony Kakkar | One take | Deepak Tulsyan Choreography</w:t>
+              <w:proofErr w:type="spellStart"/>
+              <w:r>
+                <w:rPr>
+                  <w:rStyle w:val="Hyperlink"/>
+                  <w:rFonts w:ascii="Calibri" w:hAnsi="Calibri" w:cs="Calibri"/>
+                </w:rPr>
+                <w:t>Dheeme</w:t>
+              </w:r>
+              <w:proofErr w:type="spellEnd"/>
+              <w:r>
+                <w:rPr>
+                  <w:rStyle w:val="Hyperlink"/>
+                  <w:rFonts w:ascii="Calibri" w:hAnsi="Calibri" w:cs="Calibri"/>
+                </w:rPr>
+                <w:t xml:space="preserve"> </w:t>
+              </w:r>
+              <w:proofErr w:type="spellStart"/>
+              <w:r>
+                <w:rPr>
+                  <w:rStyle w:val="Hyperlink"/>
+                  <w:rFonts w:ascii="Calibri" w:hAnsi="Calibri" w:cs="Calibri"/>
+                </w:rPr>
+                <w:t>Dheeme</w:t>
+              </w:r>
+              <w:proofErr w:type="spellEnd"/>
+              <w:r>
+                <w:rPr>
+                  <w:rStyle w:val="Hyperlink"/>
+                  <w:rFonts w:ascii="Calibri" w:hAnsi="Calibri" w:cs="Calibri"/>
+                </w:rPr>
+                <w:t xml:space="preserve"> | Dance Cover | Tony </w:t>
+              </w:r>
+              <w:proofErr w:type="spellStart"/>
+              <w:r>
+                <w:rPr>
+                  <w:rStyle w:val="Hyperlink"/>
+                  <w:rFonts w:ascii="Calibri" w:hAnsi="Calibri" w:cs="Calibri"/>
+                </w:rPr>
+                <w:t>Kakkar</w:t>
+              </w:r>
+              <w:proofErr w:type="spellEnd"/>
+              <w:r>
+                <w:rPr>
+                  <w:rStyle w:val="Hyperlink"/>
+                  <w:rFonts w:ascii="Calibri" w:hAnsi="Calibri" w:cs="Calibri"/>
+                </w:rPr>
+                <w:t xml:space="preserve"> | One take | Deepak </w:t>
+              </w:r>
+              <w:proofErr w:type="spellStart"/>
+              <w:r>
+                <w:rPr>
+                  <w:rStyle w:val="Hyperlink"/>
+                  <w:rFonts w:ascii="Calibri" w:hAnsi="Calibri" w:cs="Calibri"/>
+                </w:rPr>
+                <w:t>Tulsyan</w:t>
+              </w:r>
+              <w:proofErr w:type="spellEnd"/>
+              <w:r>
+                <w:rPr>
+                  <w:rStyle w:val="Hyperlink"/>
+                  <w:rFonts w:ascii="Calibri" w:hAnsi="Calibri" w:cs="Calibri"/>
+                </w:rPr>
+                <w:t xml:space="preserve"> Choreography</w:t>
               </w:r>
             </w:hyperlink>
           </w:p>
@@ -625,8 +909,49 @@
                   <w:rStyle w:val="Hyperlink"/>
                   <w:rFonts w:ascii="Calibri" w:hAnsi="Calibri" w:cs="Calibri"/>
                 </w:rPr>
-                <w:t>COCA COLA TU - Deepak Tulsyan Choreography | Dance Cover | Luka Chuppi | Tony Kakkar</w:t>
-              </w:r>
+                <w:t xml:space="preserve">COCA COLA TU - Deepak </w:t>
+              </w:r>
+              <w:proofErr w:type="spellStart"/>
+              <w:r>
+                <w:rPr>
+                  <w:rStyle w:val="Hyperlink"/>
+                  <w:rFonts w:ascii="Calibri" w:hAnsi="Calibri" w:cs="Calibri"/>
+                </w:rPr>
+                <w:t>Tulsyan</w:t>
+              </w:r>
+              <w:proofErr w:type="spellEnd"/>
+              <w:r>
+                <w:rPr>
+                  <w:rStyle w:val="Hyperlink"/>
+                  <w:rFonts w:ascii="Calibri" w:hAnsi="Calibri" w:cs="Calibri"/>
+                </w:rPr>
+                <w:t xml:space="preserve"> Choreography | Dance Cover | Luka </w:t>
+              </w:r>
+              <w:proofErr w:type="spellStart"/>
+              <w:r>
+                <w:rPr>
+                  <w:rStyle w:val="Hyperlink"/>
+                  <w:rFonts w:ascii="Calibri" w:hAnsi="Calibri" w:cs="Calibri"/>
+                </w:rPr>
+                <w:t>Chuppi</w:t>
+              </w:r>
+              <w:proofErr w:type="spellEnd"/>
+              <w:r>
+                <w:rPr>
+                  <w:rStyle w:val="Hyperlink"/>
+                  <w:rFonts w:ascii="Calibri" w:hAnsi="Calibri" w:cs="Calibri"/>
+                </w:rPr>
+                <w:t xml:space="preserve"> | Tony </w:t>
+              </w:r>
+              <w:proofErr w:type="spellStart"/>
+              <w:r>
+                <w:rPr>
+                  <w:rStyle w:val="Hyperlink"/>
+                  <w:rFonts w:ascii="Calibri" w:hAnsi="Calibri" w:cs="Calibri"/>
+                </w:rPr>
+                <w:t>Kakkar</w:t>
+              </w:r>
+              <w:proofErr w:type="spellEnd"/>
             </w:hyperlink>
           </w:p>
         </w:tc>
@@ -725,6 +1050,19 @@
         <w:t>Primarily Female Dancers</w:t>
       </w:r>
     </w:p>
+    <w:p>
+      <w:pPr>
+        <w:ind w:left="360"/>
+      </w:pPr>
+      <w:hyperlink r:id="rId12" w:history="1">
+        <w:r>
+          <w:rPr>
+            <w:rStyle w:val="Hyperlink"/>
+          </w:rPr>
+          <w:t>https://www.youtube.com/watch?v=z6o5SLCFypw</w:t>
+        </w:r>
+      </w:hyperlink>
+    </w:p>
     <w:tbl>
       <w:tblPr>
         <w:tblStyle w:val="TableGrid"/>
@@ -732,8 +1070,8 @@
         <w:tblLook w:val="04A0" w:firstRow="1" w:lastRow="0" w:firstColumn="1" w:lastColumn="0" w:noHBand="0" w:noVBand="1"/>
       </w:tblPr>
       <w:tblGrid>
-        <w:gridCol w:w="4508"/>
-        <w:gridCol w:w="4508"/>
+        <w:gridCol w:w="4824"/>
+        <w:gridCol w:w="4192"/>
       </w:tblGrid>
       <w:tr>
         <w:tc>
@@ -778,7 +1116,7 @@
                 <w:szCs w:val="22"/>
               </w:rPr>
             </w:pPr>
-            <w:hyperlink r:id="rId12" w:history="1">
+            <w:hyperlink r:id="rId13" w:history="1">
               <w:r>
                 <w:rPr>
                   <w:rStyle w:val="Hyperlink"/>
@@ -786,7 +1124,27 @@
                   <w:sz w:val="22"/>
                   <w:szCs w:val="22"/>
                 </w:rPr>
-                <w:t>Rihanna - Rude Boy / Youn Choreography</w:t>
+                <w:t xml:space="preserve">Rihanna - Rude Boy / </w:t>
+              </w:r>
+              <w:proofErr w:type="spellStart"/>
+              <w:r>
+                <w:rPr>
+                  <w:rStyle w:val="Hyperlink"/>
+                  <w:rFonts w:ascii="Calibri" w:hAnsi="Calibri" w:cs="Calibri"/>
+                  <w:sz w:val="22"/>
+                  <w:szCs w:val="22"/>
+                </w:rPr>
+                <w:t>Youn</w:t>
+              </w:r>
+              <w:proofErr w:type="spellEnd"/>
+              <w:r>
+                <w:rPr>
+                  <w:rStyle w:val="Hyperlink"/>
+                  <w:rFonts w:ascii="Calibri" w:hAnsi="Calibri" w:cs="Calibri"/>
+                  <w:sz w:val="22"/>
+                  <w:szCs w:val="22"/>
+                </w:rPr>
+                <w:t xml:space="preserve"> Choreography</w:t>
               </w:r>
             </w:hyperlink>
           </w:p>
@@ -827,6 +1185,7 @@
               <w:rPr>
                 <w:rFonts w:ascii="Calibri" w:hAnsi="Calibri" w:cs="Calibri"/>
               </w:rPr>
+              <w:lastRenderedPageBreak/>
               <w:t>Studio is slightly dark, hard to see dancer on the left</w:t>
             </w:r>
           </w:p>
@@ -847,7 +1206,7 @@
                 <w:szCs w:val="22"/>
               </w:rPr>
             </w:pPr>
-            <w:hyperlink r:id="rId13" w:history="1">
+            <w:hyperlink r:id="rId14" w:history="1">
               <w:r>
                 <w:rPr>
                   <w:rStyle w:val="Hyperlink"/>
@@ -916,7 +1275,7 @@
                 <w:szCs w:val="22"/>
               </w:rPr>
             </w:pPr>
-            <w:hyperlink r:id="rId14" w:history="1">
+            <w:hyperlink r:id="rId15" w:history="1">
               <w:r>
                 <w:rPr>
                   <w:rStyle w:val="Hyperlink"/>
@@ -924,7 +1283,49 @@
                   <w:sz w:val="22"/>
                   <w:szCs w:val="22"/>
                 </w:rPr>
-                <w:t>Dessert - Dawin ft.Silento / Lia Kim Choreography</w:t>
+                <w:t xml:space="preserve">Dessert - </w:t>
+              </w:r>
+              <w:proofErr w:type="spellStart"/>
+              <w:r>
+                <w:rPr>
+                  <w:rStyle w:val="Hyperlink"/>
+                  <w:rFonts w:ascii="Calibri" w:hAnsi="Calibri" w:cs="Calibri"/>
+                  <w:sz w:val="22"/>
+                  <w:szCs w:val="22"/>
+                </w:rPr>
+                <w:t>Dawin</w:t>
+              </w:r>
+              <w:proofErr w:type="spellEnd"/>
+              <w:r>
+                <w:rPr>
+                  <w:rStyle w:val="Hyperlink"/>
+                  <w:rFonts w:ascii="Calibri" w:hAnsi="Calibri" w:cs="Calibri"/>
+                  <w:sz w:val="22"/>
+                  <w:szCs w:val="22"/>
+                </w:rPr>
+                <w:t xml:space="preserve"> </w:t>
+              </w:r>
+              <w:proofErr w:type="spellStart"/>
+              <w:proofErr w:type="gramStart"/>
+              <w:r>
+                <w:rPr>
+                  <w:rStyle w:val="Hyperlink"/>
+                  <w:rFonts w:ascii="Calibri" w:hAnsi="Calibri" w:cs="Calibri"/>
+                  <w:sz w:val="22"/>
+                  <w:szCs w:val="22"/>
+                </w:rPr>
+                <w:t>ft.Silento</w:t>
+              </w:r>
+              <w:proofErr w:type="spellEnd"/>
+              <w:proofErr w:type="gramEnd"/>
+              <w:r>
+                <w:rPr>
+                  <w:rStyle w:val="Hyperlink"/>
+                  <w:rFonts w:ascii="Calibri" w:hAnsi="Calibri" w:cs="Calibri"/>
+                  <w:sz w:val="22"/>
+                  <w:szCs w:val="22"/>
+                </w:rPr>
+                <w:t xml:space="preserve"> / Lia Kim Choreography</w:t>
               </w:r>
             </w:hyperlink>
           </w:p>
@@ -965,7 +1366,21 @@
               <w:rPr>
                 <w:rFonts w:ascii="Calibri" w:hAnsi="Calibri" w:cs="Calibri"/>
               </w:rPr>
-              <w:t>There are different ways to perform dance moves, and some choreo takes advantage of asynchrony/freestyle</w:t>
+              <w:t xml:space="preserve">There are different ways to perform dance moves, and some </w:t>
+            </w:r>
+            <w:proofErr w:type="spellStart"/>
+            <w:r>
+              <w:rPr>
+                <w:rFonts w:ascii="Calibri" w:hAnsi="Calibri" w:cs="Calibri"/>
+              </w:rPr>
+              <w:t>choreo</w:t>
+            </w:r>
+            <w:proofErr w:type="spellEnd"/>
+            <w:r>
+              <w:rPr>
+                <w:rFonts w:ascii="Calibri" w:hAnsi="Calibri" w:cs="Calibri"/>
+              </w:rPr>
+              <w:t xml:space="preserve"> takes advantage of asynchrony/freestyle</w:t>
             </w:r>
           </w:p>
         </w:tc>
@@ -985,7 +1400,8 @@
                 <w:szCs w:val="22"/>
               </w:rPr>
             </w:pPr>
-            <w:hyperlink r:id="rId15" w:history="1">
+            <w:hyperlink r:id="rId16" w:history="1">
+              <w:proofErr w:type="spellStart"/>
               <w:r>
                 <w:rPr>
                   <w:rStyle w:val="Hyperlink"/>
@@ -993,7 +1409,57 @@
                   <w:sz w:val="22"/>
                   <w:szCs w:val="22"/>
                 </w:rPr>
-                <w:t>Dua Lipa - Don't Start Now / Jin Lee Choreography</w:t>
+                <w:t>Dua</w:t>
+              </w:r>
+              <w:proofErr w:type="spellEnd"/>
+              <w:r>
+                <w:rPr>
+                  <w:rStyle w:val="Hyperlink"/>
+                  <w:rFonts w:ascii="Calibri" w:hAnsi="Calibri" w:cs="Calibri"/>
+                  <w:sz w:val="22"/>
+                  <w:szCs w:val="22"/>
+                </w:rPr>
+                <w:t xml:space="preserve"> </w:t>
+              </w:r>
+              <w:proofErr w:type="spellStart"/>
+              <w:r>
+                <w:rPr>
+                  <w:rStyle w:val="Hyperlink"/>
+                  <w:rFonts w:ascii="Calibri" w:hAnsi="Calibri" w:cs="Calibri"/>
+                  <w:sz w:val="22"/>
+                  <w:szCs w:val="22"/>
+                </w:rPr>
+                <w:t>Lipa</w:t>
+              </w:r>
+              <w:proofErr w:type="spellEnd"/>
+              <w:r>
+                <w:rPr>
+                  <w:rStyle w:val="Hyperlink"/>
+                  <w:rFonts w:ascii="Calibri" w:hAnsi="Calibri" w:cs="Calibri"/>
+                  <w:sz w:val="22"/>
+                  <w:szCs w:val="22"/>
+                </w:rPr>
+                <w:t xml:space="preserve"> - Don't Start Now / </w:t>
+              </w:r>
+              <w:proofErr w:type="spellStart"/>
+              <w:r>
+                <w:rPr>
+                  <w:rStyle w:val="Hyperlink"/>
+                  <w:rFonts w:ascii="Calibri" w:hAnsi="Calibri" w:cs="Calibri"/>
+                  <w:sz w:val="22"/>
+                  <w:szCs w:val="22"/>
+                </w:rPr>
+                <w:t>Jin</w:t>
+              </w:r>
+              <w:proofErr w:type="spellEnd"/>
+              <w:r>
+                <w:rPr>
+                  <w:rStyle w:val="Hyperlink"/>
+                  <w:rFonts w:ascii="Calibri" w:hAnsi="Calibri" w:cs="Calibri"/>
+                  <w:sz w:val="22"/>
+                  <w:szCs w:val="22"/>
+                </w:rPr>
+                <w:t xml:space="preserve"> Lee Choreography</w:t>
               </w:r>
             </w:hyperlink>
           </w:p>
@@ -1049,28 +1515,52 @@
             </w:r>
           </w:p>
           <w:p>
-            <w:r>
-              <w:rPr>
-                <w:rFonts w:ascii="Calibri" w:hAnsi="Calibri" w:cs="Calibri"/>
-              </w:rPr>
-              <w:t>Choreo has floor routines, some freestyle at the end</w:t>
-            </w:r>
-          </w:p>
-        </w:tc>
-      </w:tr>
-      <w:tr>
-        <w:tc>
-          <w:tcPr>
-            <w:tcW w:w="4508" w:type="dxa"/>
-          </w:tcPr>
-          <w:p>
-            <w:hyperlink r:id="rId16" w:history="1">
-              <w:r>
-                <w:rPr>
-                  <w:rStyle w:val="Hyperlink"/>
-                  <w:rFonts w:ascii="Calibri" w:hAnsi="Calibri" w:cs="Calibri"/>
-                </w:rPr>
-                <w:t>Liam Payne - Stack It Up ft. A Boogie Wit Da Hoodie / Yoojung Lee Choreography</w:t>
+            <w:proofErr w:type="spellStart"/>
+            <w:r>
+              <w:rPr>
+                <w:rFonts w:ascii="Calibri" w:hAnsi="Calibri" w:cs="Calibri"/>
+              </w:rPr>
+              <w:t>Choreo</w:t>
+            </w:r>
+            <w:proofErr w:type="spellEnd"/>
+            <w:r>
+              <w:rPr>
+                <w:rFonts w:ascii="Calibri" w:hAnsi="Calibri" w:cs="Calibri"/>
+              </w:rPr>
+              <w:t xml:space="preserve"> has floor routines, some freestyle at the end</w:t>
+            </w:r>
+          </w:p>
+        </w:tc>
+      </w:tr>
+      <w:tr>
+        <w:tc>
+          <w:tcPr>
+            <w:tcW w:w="4508" w:type="dxa"/>
+          </w:tcPr>
+          <w:p>
+            <w:hyperlink r:id="rId17" w:history="1">
+              <w:r>
+                <w:rPr>
+                  <w:rStyle w:val="Hyperlink"/>
+                  <w:rFonts w:ascii="Calibri" w:hAnsi="Calibri" w:cs="Calibri"/>
+                </w:rPr>
+                <w:t xml:space="preserve">Liam Payne - Stack It Up ft. A Boogie Wit Da Hoodie / </w:t>
+              </w:r>
+              <w:proofErr w:type="spellStart"/>
+              <w:r>
+                <w:rPr>
+                  <w:rStyle w:val="Hyperlink"/>
+                  <w:rFonts w:ascii="Calibri" w:hAnsi="Calibri" w:cs="Calibri"/>
+                </w:rPr>
+                <w:t>Yoojung</w:t>
+              </w:r>
+              <w:proofErr w:type="spellEnd"/>
+              <w:r>
+                <w:rPr>
+                  <w:rStyle w:val="Hyperlink"/>
+                  <w:rFonts w:ascii="Calibri" w:hAnsi="Calibri" w:cs="Calibri"/>
+                </w:rPr>
+                <w:t xml:space="preserve"> Lee Choreography</w:t>
               </w:r>
             </w:hyperlink>
           </w:p>
@@ -1104,6 +1594,162 @@
                 <w:rFonts w:ascii="Calibri" w:hAnsi="Calibri" w:cs="Calibri"/>
               </w:rPr>
               <w:t xml:space="preserve">Studio fully lit, some people beyond the door </w:t>
+            </w:r>
+          </w:p>
+        </w:tc>
+      </w:tr>
+      <w:tr>
+        <w:tc>
+          <w:tcPr>
+            <w:tcW w:w="4508" w:type="dxa"/>
+          </w:tcPr>
+          <w:p>
+            <w:hyperlink r:id="rId18" w:history="1">
+              <w:r>
+                <w:rPr>
+                  <w:rStyle w:val="Hyperlink"/>
+                </w:rPr>
+                <w:t>https://www.youtube.com/watch?v=fiDmwrmee_c</w:t>
+              </w:r>
+            </w:hyperlink>
+          </w:p>
+        </w:tc>
+        <w:tc>
+          <w:tcPr>
+            <w:tcW w:w="4508" w:type="dxa"/>
+          </w:tcPr>
+          <w:p>
+            <w:pPr>
+              <w:pStyle w:val="NormalWeb"/>
+              <w:spacing w:before="0" w:beforeAutospacing="0" w:after="0" w:afterAutospacing="0"/>
+              <w:rPr>
+                <w:rFonts w:ascii="Calibri" w:hAnsi="Calibri" w:cs="Calibri"/>
+                <w:sz w:val="22"/>
+                <w:szCs w:val="22"/>
+              </w:rPr>
+            </w:pPr>
+          </w:p>
+        </w:tc>
+      </w:tr>
+      <w:tr>
+        <w:tc>
+          <w:tcPr>
+            <w:tcW w:w="4508" w:type="dxa"/>
+          </w:tcPr>
+          <w:p>
+            <w:hyperlink r:id="rId19" w:history="1">
+              <w:r>
+                <w:rPr>
+                  <w:rStyle w:val="Hyperlink"/>
+                </w:rPr>
+                <w:t>https://www.youtube.com/watch?v=9XlA1AVl_XM</w:t>
+              </w:r>
+            </w:hyperlink>
+          </w:p>
+        </w:tc>
+        <w:tc>
+          <w:tcPr>
+            <w:tcW w:w="4508" w:type="dxa"/>
+          </w:tcPr>
+          <w:p>
+            <w:pPr>
+              <w:pStyle w:val="NormalWeb"/>
+              <w:spacing w:before="0" w:beforeAutospacing="0" w:after="0" w:afterAutospacing="0"/>
+              <w:rPr>
+                <w:rFonts w:ascii="Calibri" w:hAnsi="Calibri" w:cs="Calibri"/>
+                <w:sz w:val="22"/>
+                <w:szCs w:val="22"/>
+              </w:rPr>
+            </w:pPr>
+          </w:p>
+        </w:tc>
+      </w:tr>
+      <w:tr>
+        <w:tc>
+          <w:tcPr>
+            <w:tcW w:w="4508" w:type="dxa"/>
+          </w:tcPr>
+          <w:p>
+            <w:hyperlink r:id="rId20" w:history="1">
+              <w:r>
+                <w:rPr>
+                  <w:rStyle w:val="Hyperlink"/>
+                </w:rPr>
+                <w:t>https://www.youtube.com/watch?v=OC6AFSZLtnk</w:t>
+              </w:r>
+            </w:hyperlink>
+          </w:p>
+        </w:tc>
+        <w:tc>
+          <w:tcPr>
+            <w:tcW w:w="4508" w:type="dxa"/>
+          </w:tcPr>
+          <w:p>
+            <w:pPr>
+              <w:pStyle w:val="NormalWeb"/>
+              <w:spacing w:before="0" w:beforeAutospacing="0" w:after="0" w:afterAutospacing="0"/>
+              <w:rPr>
+                <w:rFonts w:ascii="Calibri" w:hAnsi="Calibri" w:cs="Calibri"/>
+                <w:sz w:val="22"/>
+                <w:szCs w:val="22"/>
+              </w:rPr>
+            </w:pPr>
+            <w:r>
+              <w:rPr>
+                <w:rFonts w:ascii="Calibri" w:hAnsi="Calibri" w:cs="Calibri"/>
+                <w:sz w:val="22"/>
+                <w:szCs w:val="22"/>
+              </w:rPr>
+              <w:t>Just the 1</w:t>
+            </w:r>
+            <w:r>
+              <w:rPr>
+                <w:rFonts w:ascii="Calibri" w:hAnsi="Calibri" w:cs="Calibri"/>
+                <w:sz w:val="22"/>
+                <w:szCs w:val="22"/>
+                <w:vertAlign w:val="superscript"/>
+              </w:rPr>
+              <w:t>st</w:t>
+            </w:r>
+            <w:r>
+              <w:rPr>
+                <w:rFonts w:ascii="Calibri" w:hAnsi="Calibri" w:cs="Calibri"/>
+                <w:sz w:val="22"/>
+                <w:szCs w:val="22"/>
+              </w:rPr>
+              <w:t xml:space="preserve"> minute</w:t>
+            </w:r>
+          </w:p>
+        </w:tc>
+      </w:tr>
+      <w:tr>
+        <w:tc>
+          <w:tcPr>
+            <w:tcW w:w="4508" w:type="dxa"/>
+          </w:tcPr>
+          <w:p/>
+        </w:tc>
+        <w:tc>
+          <w:tcPr>
+            <w:tcW w:w="4508" w:type="dxa"/>
+          </w:tcPr>
+          <w:p>
+            <w:pPr>
+              <w:pStyle w:val="NormalWeb"/>
+              <w:spacing w:before="0" w:beforeAutospacing="0" w:after="0" w:afterAutospacing="0"/>
+              <w:rPr>
+                <w:rFonts w:ascii="Calibri" w:hAnsi="Calibri" w:cs="Calibri"/>
+                <w:sz w:val="22"/>
+                <w:szCs w:val="22"/>
+              </w:rPr>
+            </w:pPr>
+            <w:r>
+              <w:rPr>
+                <w:rFonts w:ascii="Calibri" w:hAnsi="Calibri" w:cs="Calibri"/>
+                <w:sz w:val="22"/>
+                <w:szCs w:val="22"/>
+              </w:rPr>
+              <w:t>Maybe try test one of the crowded videos and see if they work</w:t>
             </w:r>
           </w:p>
         </w:tc>
@@ -1116,8 +1762,17 @@
           <w:b/>
           <w:bCs/>
         </w:rPr>
-        <w:t>Kyle Hanagami</w:t>
+        <w:t xml:space="preserve">Kyle </w:t>
       </w:r>
+      <w:proofErr w:type="spellStart"/>
+      <w:r>
+        <w:rPr>
+          <w:b/>
+          <w:bCs/>
+        </w:rPr>
+        <w:t>Hanagami</w:t>
+      </w:r>
+      <w:proofErr w:type="spellEnd"/>
     </w:p>
     <w:p>
       <w:pPr>
@@ -1211,13 +1866,43 @@
             <w:tcW w:w="4508" w:type="dxa"/>
           </w:tcPr>
           <w:p>
-            <w:hyperlink r:id="rId17" w:history="1">
-              <w:r>
-                <w:rPr>
-                  <w:rStyle w:val="Hyperlink"/>
-                  <w:rFonts w:ascii="Calibri" w:hAnsi="Calibri" w:cs="Calibri"/>
-                </w:rPr>
-                <w:t>KATY PERRY - Bon Appétit ft. Migos | Kyle Hanagami Choreography</w:t>
+            <w:hyperlink r:id="rId21" w:history="1">
+              <w:r>
+                <w:rPr>
+                  <w:rStyle w:val="Hyperlink"/>
+                  <w:rFonts w:ascii="Calibri" w:hAnsi="Calibri" w:cs="Calibri"/>
+                </w:rPr>
+                <w:t xml:space="preserve">KATY PERRY </w:t>
+              </w:r>
+              <w:r>
+                <w:rPr>
+                  <w:rStyle w:val="Hyperlink"/>
+                  <w:rFonts w:ascii="Calibri" w:hAnsi="Calibri" w:cs="Calibri"/>
+                </w:rPr>
+                <w:t>–</w:t>
+              </w:r>
+              <w:r>
+                <w:rPr>
+                  <w:rStyle w:val="Hyperlink"/>
+                  <w:rFonts w:ascii="Calibri" w:hAnsi="Calibri" w:cs="Calibri"/>
+                </w:rPr>
+                <w:t xml:space="preserve"> Bon Appétit ft. Migos | Kyle </w:t>
+              </w:r>
+              <w:proofErr w:type="spellStart"/>
+              <w:r>
+                <w:rPr>
+                  <w:rStyle w:val="Hyperlink"/>
+                  <w:rFonts w:ascii="Calibri" w:hAnsi="Calibri" w:cs="Calibri"/>
+                </w:rPr>
+                <w:t>Hanagami</w:t>
+              </w:r>
+              <w:proofErr w:type="spellEnd"/>
+              <w:r>
+                <w:rPr>
+                  <w:rStyle w:val="Hyperlink"/>
+                  <w:rFonts w:ascii="Calibri" w:hAnsi="Calibri" w:cs="Calibri"/>
+                </w:rPr>
+                <w:t xml:space="preserve"> Choreography</w:t>
               </w:r>
             </w:hyperlink>
           </w:p>
@@ -1251,7 +1936,7 @@
                 <w:szCs w:val="22"/>
               </w:rPr>
             </w:pPr>
-            <w:hyperlink r:id="rId18" w:history="1">
+            <w:hyperlink r:id="rId22" w:history="1">
               <w:r>
                 <w:rPr>
                   <w:rStyle w:val="Hyperlink"/>
@@ -1259,7 +1944,65 @@
                   <w:sz w:val="22"/>
                   <w:szCs w:val="22"/>
                 </w:rPr>
-                <w:t>CAMILA CABELLO - Crying In The Club | Kyle Hanagami Choreography</w:t>
+                <w:t xml:space="preserve">CAMILA CABELLO </w:t>
+              </w:r>
+              <w:r>
+                <w:rPr>
+                  <w:rStyle w:val="Hyperlink"/>
+                  <w:rFonts w:ascii="Calibri" w:hAnsi="Calibri" w:cs="Calibri"/>
+                  <w:sz w:val="22"/>
+                  <w:szCs w:val="22"/>
+                </w:rPr>
+                <w:t>–</w:t>
+              </w:r>
+              <w:r>
+                <w:rPr>
+                  <w:rStyle w:val="Hyperlink"/>
+                  <w:rFonts w:ascii="Calibri" w:hAnsi="Calibri" w:cs="Calibri"/>
+                  <w:sz w:val="22"/>
+                  <w:szCs w:val="22"/>
+                </w:rPr>
+                <w:t xml:space="preserve"> Crying </w:t>
+              </w:r>
+              <w:proofErr w:type="gramStart"/>
+              <w:r>
+                <w:rPr>
+                  <w:rStyle w:val="Hyperlink"/>
+                  <w:rFonts w:ascii="Calibri" w:hAnsi="Calibri" w:cs="Calibri"/>
+                  <w:sz w:val="22"/>
+                  <w:szCs w:val="22"/>
+                </w:rPr>
+                <w:t>In</w:t>
+              </w:r>
+              <w:proofErr w:type="gramEnd"/>
+              <w:r>
+                <w:rPr>
+                  <w:rStyle w:val="Hyperlink"/>
+                  <w:rFonts w:ascii="Calibri" w:hAnsi="Calibri" w:cs="Calibri"/>
+                  <w:sz w:val="22"/>
+                  <w:szCs w:val="22"/>
+                </w:rPr>
+                <w:t xml:space="preserve"> The Club | Kyle </w:t>
+              </w:r>
+              <w:proofErr w:type="spellStart"/>
+              <w:r>
+                <w:rPr>
+                  <w:rStyle w:val="Hyperlink"/>
+                  <w:rFonts w:ascii="Calibri" w:hAnsi="Calibri" w:cs="Calibri"/>
+                  <w:sz w:val="22"/>
+                  <w:szCs w:val="22"/>
+                </w:rPr>
+                <w:t>Hanagami</w:t>
+              </w:r>
+              <w:proofErr w:type="spellEnd"/>
+              <w:r>
+                <w:rPr>
+                  <w:rStyle w:val="Hyperlink"/>
+                  <w:rFonts w:ascii="Calibri" w:hAnsi="Calibri" w:cs="Calibri"/>
+                  <w:sz w:val="22"/>
+                  <w:szCs w:val="22"/>
+                </w:rPr>
+                <w:t xml:space="preserve"> Choreography</w:t>
               </w:r>
             </w:hyperlink>
           </w:p>
@@ -1292,7 +2035,41 @@
                 <w:sz w:val="22"/>
                 <w:szCs w:val="22"/>
               </w:rPr>
-              <w:t xml:space="preserve">1 set for 1st minute, 1 set from 2nd min  </w:t>
+              <w:t>1 set for 1</w:t>
+            </w:r>
+            <w:r>
+              <w:rPr>
+                <w:rFonts w:ascii="Calibri" w:hAnsi="Calibri" w:cs="Calibri"/>
+                <w:sz w:val="22"/>
+                <w:szCs w:val="22"/>
+                <w:vertAlign w:val="superscript"/>
+              </w:rPr>
+              <w:t>st</w:t>
+            </w:r>
+            <w:r>
+              <w:rPr>
+                <w:rFonts w:ascii="Calibri" w:hAnsi="Calibri" w:cs="Calibri"/>
+                <w:sz w:val="22"/>
+                <w:szCs w:val="22"/>
+              </w:rPr>
+              <w:t xml:space="preserve"> minute, 1 set from 2</w:t>
+            </w:r>
+            <w:r>
+              <w:rPr>
+                <w:rFonts w:ascii="Calibri" w:hAnsi="Calibri" w:cs="Calibri"/>
+                <w:sz w:val="22"/>
+                <w:szCs w:val="22"/>
+                <w:vertAlign w:val="superscript"/>
+              </w:rPr>
+              <w:t>nd</w:t>
+            </w:r>
+            <w:r>
+              <w:rPr>
+                <w:rFonts w:ascii="Calibri" w:hAnsi="Calibri" w:cs="Calibri"/>
+                <w:sz w:val="22"/>
+                <w:szCs w:val="22"/>
+              </w:rPr>
+              <w:t xml:space="preserve"> min  </w:t>
             </w:r>
           </w:p>
           <w:p>
@@ -1320,7 +2097,7 @@
                 <w:szCs w:val="22"/>
               </w:rPr>
             </w:pPr>
-            <w:hyperlink r:id="rId19" w:history="1">
+            <w:hyperlink r:id="rId23" w:history="1">
               <w:r>
                 <w:rPr>
                   <w:rStyle w:val="Hyperlink"/>
@@ -1328,7 +2105,63 @@
                   <w:sz w:val="22"/>
                   <w:szCs w:val="22"/>
                 </w:rPr>
-                <w:t>ARIANA GRANDE, MILEY CYRUS, LANA DEL REY - Don't Call Me Angel | Kyle Hanagami Choreography</w:t>
+                <w:t xml:space="preserve">ARIANA GRANDE, MILEY CYRUS, LANA DEL REY </w:t>
+              </w:r>
+              <w:r>
+                <w:rPr>
+                  <w:rStyle w:val="Hyperlink"/>
+                  <w:rFonts w:ascii="Calibri" w:hAnsi="Calibri" w:cs="Calibri"/>
+                  <w:sz w:val="22"/>
+                  <w:szCs w:val="22"/>
+                </w:rPr>
+                <w:t>–</w:t>
+              </w:r>
+              <w:r>
+                <w:rPr>
+                  <w:rStyle w:val="Hyperlink"/>
+                  <w:rFonts w:ascii="Calibri" w:hAnsi="Calibri" w:cs="Calibri"/>
+                  <w:sz w:val="22"/>
+                  <w:szCs w:val="22"/>
+                </w:rPr>
+                <w:t xml:space="preserve"> Don</w:t>
+              </w:r>
+              <w:r>
+                <w:rPr>
+                  <w:rStyle w:val="Hyperlink"/>
+                  <w:rFonts w:ascii="Calibri" w:hAnsi="Calibri" w:cs="Calibri"/>
+                  <w:sz w:val="22"/>
+                  <w:szCs w:val="22"/>
+                </w:rPr>
+                <w:t>’</w:t>
+              </w:r>
+              <w:r>
+                <w:rPr>
+                  <w:rStyle w:val="Hyperlink"/>
+                  <w:rFonts w:ascii="Calibri" w:hAnsi="Calibri" w:cs="Calibri"/>
+                  <w:sz w:val="22"/>
+                  <w:szCs w:val="22"/>
+                </w:rPr>
+                <w:t xml:space="preserve">t Call Me Angel | Kyle </w:t>
+              </w:r>
+              <w:proofErr w:type="spellStart"/>
+              <w:r>
+                <w:rPr>
+                  <w:rStyle w:val="Hyperlink"/>
+                  <w:rFonts w:ascii="Calibri" w:hAnsi="Calibri" w:cs="Calibri"/>
+                  <w:sz w:val="22"/>
+                  <w:szCs w:val="22"/>
+                </w:rPr>
+                <w:t>Hanagami</w:t>
+              </w:r>
+              <w:proofErr w:type="spellEnd"/>
+              <w:r>
+                <w:rPr>
+                  <w:rStyle w:val="Hyperlink"/>
+                  <w:rFonts w:ascii="Calibri" w:hAnsi="Calibri" w:cs="Calibri"/>
+                  <w:sz w:val="22"/>
+                  <w:szCs w:val="22"/>
+                </w:rPr>
+                <w:t xml:space="preserve"> Choreography</w:t>
               </w:r>
             </w:hyperlink>
           </w:p>
@@ -1388,24 +2221,67 @@
               <w:rPr>
                 <w:rFonts w:ascii="Calibri" w:hAnsi="Calibri" w:cs="Calibri"/>
               </w:rPr>
-              <w:t>4th set from 3:40 (3F)</w:t>
-            </w:r>
-          </w:p>
-        </w:tc>
-      </w:tr>
-      <w:tr>
-        <w:tc>
-          <w:tcPr>
-            <w:tcW w:w="4508" w:type="dxa"/>
-          </w:tcPr>
-          <w:p>
-            <w:hyperlink r:id="rId20" w:history="1">
-              <w:r>
-                <w:rPr>
-                  <w:rStyle w:val="Hyperlink"/>
-                  <w:rFonts w:ascii="Calibri" w:hAnsi="Calibri" w:cs="Calibri"/>
-                </w:rPr>
-                <w:t>JONAS BROTHERS - Sucker | Kyle Hanagami Choreography</w:t>
+              <w:t>4</w:t>
+            </w:r>
+            <w:r>
+              <w:rPr>
+                <w:rFonts w:ascii="Calibri" w:hAnsi="Calibri" w:cs="Calibri"/>
+                <w:vertAlign w:val="superscript"/>
+              </w:rPr>
+              <w:t>th</w:t>
+            </w:r>
+            <w:r>
+              <w:rPr>
+                <w:rFonts w:ascii="Calibri" w:hAnsi="Calibri" w:cs="Calibri"/>
+              </w:rPr>
+              <w:t xml:space="preserve"> set from 3:40 (3F)</w:t>
+            </w:r>
+          </w:p>
+        </w:tc>
+      </w:tr>
+      <w:tr>
+        <w:tc>
+          <w:tcPr>
+            <w:tcW w:w="4508" w:type="dxa"/>
+          </w:tcPr>
+          <w:p>
+            <w:hyperlink r:id="rId24" w:history="1">
+              <w:r>
+                <w:rPr>
+                  <w:rStyle w:val="Hyperlink"/>
+                  <w:rFonts w:ascii="Calibri" w:hAnsi="Calibri" w:cs="Calibri"/>
+                </w:rPr>
+                <w:t xml:space="preserve">JONAS BROTHERS </w:t>
+              </w:r>
+              <w:r>
+                <w:rPr>
+                  <w:rStyle w:val="Hyperlink"/>
+                  <w:rFonts w:ascii="Calibri" w:hAnsi="Calibri" w:cs="Calibri"/>
+                </w:rPr>
+                <w:t>–</w:t>
+              </w:r>
+              <w:r>
+                <w:rPr>
+                  <w:rStyle w:val="Hyperlink"/>
+                  <w:rFonts w:ascii="Calibri" w:hAnsi="Calibri" w:cs="Calibri"/>
+                </w:rPr>
+                <w:t xml:space="preserve"> Sucker | Kyle </w:t>
+              </w:r>
+              <w:proofErr w:type="spellStart"/>
+              <w:r>
+                <w:rPr>
+                  <w:rStyle w:val="Hyperlink"/>
+                  <w:rFonts w:ascii="Calibri" w:hAnsi="Calibri" w:cs="Calibri"/>
+                </w:rPr>
+                <w:t>Hanagami</w:t>
+              </w:r>
+              <w:proofErr w:type="spellEnd"/>
+              <w:r>
+                <w:rPr>
+                  <w:rStyle w:val="Hyperlink"/>
+                  <w:rFonts w:ascii="Calibri" w:hAnsi="Calibri" w:cs="Calibri"/>
+                </w:rPr>
+                <w:t xml:space="preserve"> Choreography</w:t>
               </w:r>
             </w:hyperlink>
           </w:p>
@@ -1458,7 +2334,7 @@
                 <w:szCs w:val="22"/>
               </w:rPr>
             </w:pPr>
-            <w:hyperlink r:id="rId21" w:history="1">
+            <w:hyperlink r:id="rId25" w:history="1">
               <w:r>
                 <w:rPr>
                   <w:rStyle w:val="Hyperlink"/>
@@ -1466,7 +2342,65 @@
                   <w:sz w:val="22"/>
                   <w:szCs w:val="22"/>
                 </w:rPr>
-                <w:t>ED SHEERAN - Shape Of You | Kyle Hanagami Choreography</w:t>
+                <w:t xml:space="preserve">ED SHEERAN </w:t>
+              </w:r>
+              <w:r>
+                <w:rPr>
+                  <w:rStyle w:val="Hyperlink"/>
+                  <w:rFonts w:ascii="Calibri" w:hAnsi="Calibri" w:cs="Calibri"/>
+                  <w:sz w:val="22"/>
+                  <w:szCs w:val="22"/>
+                </w:rPr>
+                <w:t>–</w:t>
+              </w:r>
+              <w:r>
+                <w:rPr>
+                  <w:rStyle w:val="Hyperlink"/>
+                  <w:rFonts w:ascii="Calibri" w:hAnsi="Calibri" w:cs="Calibri"/>
+                  <w:sz w:val="22"/>
+                  <w:szCs w:val="22"/>
+                </w:rPr>
+                <w:t xml:space="preserve"> Shape </w:t>
+              </w:r>
+              <w:proofErr w:type="gramStart"/>
+              <w:r>
+                <w:rPr>
+                  <w:rStyle w:val="Hyperlink"/>
+                  <w:rFonts w:ascii="Calibri" w:hAnsi="Calibri" w:cs="Calibri"/>
+                  <w:sz w:val="22"/>
+                  <w:szCs w:val="22"/>
+                </w:rPr>
+                <w:t>Of</w:t>
+              </w:r>
+              <w:proofErr w:type="gramEnd"/>
+              <w:r>
+                <w:rPr>
+                  <w:rStyle w:val="Hyperlink"/>
+                  <w:rFonts w:ascii="Calibri" w:hAnsi="Calibri" w:cs="Calibri"/>
+                  <w:sz w:val="22"/>
+                  <w:szCs w:val="22"/>
+                </w:rPr>
+                <w:t xml:space="preserve"> You | Kyle </w:t>
+              </w:r>
+              <w:proofErr w:type="spellStart"/>
+              <w:r>
+                <w:rPr>
+                  <w:rStyle w:val="Hyperlink"/>
+                  <w:rFonts w:ascii="Calibri" w:hAnsi="Calibri" w:cs="Calibri"/>
+                  <w:sz w:val="22"/>
+                  <w:szCs w:val="22"/>
+                </w:rPr>
+                <w:t>Hanagami</w:t>
+              </w:r>
+              <w:proofErr w:type="spellEnd"/>
+              <w:r>
+                <w:rPr>
+                  <w:rStyle w:val="Hyperlink"/>
+                  <w:rFonts w:ascii="Calibri" w:hAnsi="Calibri" w:cs="Calibri"/>
+                  <w:sz w:val="22"/>
+                  <w:szCs w:val="22"/>
+                </w:rPr>
+                <w:t xml:space="preserve"> Choreography</w:t>
               </w:r>
             </w:hyperlink>
           </w:p>
@@ -1531,6 +2465,1364 @@
           </w:p>
         </w:tc>
       </w:tr>
+      <w:tr>
+        <w:tc>
+          <w:tcPr>
+            <w:tcW w:w="4508" w:type="dxa"/>
+          </w:tcPr>
+          <w:p>
+            <w:pPr>
+              <w:pStyle w:val="NormalWeb"/>
+              <w:spacing w:before="0" w:beforeAutospacing="0" w:after="0" w:afterAutospacing="0"/>
+            </w:pPr>
+          </w:p>
+        </w:tc>
+        <w:tc>
+          <w:tcPr>
+            <w:tcW w:w="4508" w:type="dxa"/>
+          </w:tcPr>
+          <w:p>
+            <w:pPr>
+              <w:pStyle w:val="NormalWeb"/>
+              <w:spacing w:before="0" w:beforeAutospacing="0" w:after="0" w:afterAutospacing="0"/>
+              <w:rPr>
+                <w:rFonts w:ascii="Calibri" w:hAnsi="Calibri" w:cs="Calibri"/>
+                <w:sz w:val="22"/>
+                <w:szCs w:val="22"/>
+              </w:rPr>
+            </w:pPr>
+          </w:p>
+        </w:tc>
+      </w:tr>
+    </w:tbl>
+    <w:p/>
+    <w:p>
+      <w:r>
+        <w:t>Other Videos</w:t>
+      </w:r>
+    </w:p>
+    <w:tbl>
+      <w:tblPr>
+        <w:tblStyle w:val="TableGrid"/>
+        <w:tblW w:w="0" w:type="auto"/>
+        <w:tblLook w:val="04A0" w:firstRow="1" w:lastRow="0" w:firstColumn="1" w:lastColumn="0" w:noHBand="0" w:noVBand="1"/>
+      </w:tblPr>
+      <w:tblGrid>
+        <w:gridCol w:w="4953"/>
+        <w:gridCol w:w="4063"/>
+      </w:tblGrid>
+      <w:tr>
+        <w:tc>
+          <w:tcPr>
+            <w:tcW w:w="4508" w:type="dxa"/>
+          </w:tcPr>
+          <w:p>
+            <w:r>
+              <w:rPr>
+                <w:rFonts w:ascii="Calibri" w:hAnsi="Calibri" w:cs="Calibri"/>
+              </w:rPr>
+              <w:t>Link</w:t>
+            </w:r>
+          </w:p>
+        </w:tc>
+        <w:tc>
+          <w:tcPr>
+            <w:tcW w:w="4508" w:type="dxa"/>
+          </w:tcPr>
+          <w:p>
+            <w:r>
+              <w:rPr>
+                <w:rFonts w:ascii="Calibri" w:hAnsi="Calibri" w:cs="Calibri"/>
+              </w:rPr>
+              <w:t>Description</w:t>
+            </w:r>
+          </w:p>
+        </w:tc>
+      </w:tr>
+      <w:tr>
+        <w:tc>
+          <w:tcPr>
+            <w:tcW w:w="4508" w:type="dxa"/>
+          </w:tcPr>
+          <w:p>
+            <w:hyperlink r:id="rId26" w:history="1">
+              <w:r>
+                <w:rPr>
+                  <w:rStyle w:val="Hyperlink"/>
+                </w:rPr>
+                <w:t>https://www.youtube.com/watch?v=lc3_v7vUZ0o</w:t>
+              </w:r>
+            </w:hyperlink>
+          </w:p>
+        </w:tc>
+        <w:tc>
+          <w:tcPr>
+            <w:tcW w:w="4508" w:type="dxa"/>
+          </w:tcPr>
+          <w:p>
+            <w:pPr>
+              <w:rPr>
+                <w:rFonts w:ascii="Calibri" w:hAnsi="Calibri" w:cs="Calibri"/>
+              </w:rPr>
+            </w:pPr>
+            <w:r>
+              <w:rPr>
+                <w:rFonts w:ascii="Calibri" w:hAnsi="Calibri" w:cs="Calibri"/>
+              </w:rPr>
+              <w:t xml:space="preserve">This </w:t>
+            </w:r>
+            <w:proofErr w:type="gramStart"/>
+            <w:r>
+              <w:rPr>
+                <w:rFonts w:ascii="Calibri" w:hAnsi="Calibri" w:cs="Calibri"/>
+              </w:rPr>
+              <w:t>channel’s</w:t>
+            </w:r>
+            <w:proofErr w:type="gramEnd"/>
+            <w:r>
+              <w:rPr>
+                <w:rFonts w:ascii="Calibri" w:hAnsi="Calibri" w:cs="Calibri"/>
+              </w:rPr>
+              <w:t xml:space="preserve"> got more</w:t>
+            </w:r>
+          </w:p>
+        </w:tc>
+      </w:tr>
+      <w:tr>
+        <w:tc>
+          <w:tcPr>
+            <w:tcW w:w="4508" w:type="dxa"/>
+          </w:tcPr>
+          <w:p>
+            <w:hyperlink r:id="rId27" w:history="1">
+              <w:r>
+                <w:rPr>
+                  <w:rStyle w:val="Hyperlink"/>
+                </w:rPr>
+                <w:t>https://www.youtube.com/watch?v=7I6h3G1CvSI</w:t>
+              </w:r>
+            </w:hyperlink>
+          </w:p>
+        </w:tc>
+        <w:tc>
+          <w:tcPr>
+            <w:tcW w:w="4508" w:type="dxa"/>
+          </w:tcPr>
+          <w:p>
+            <w:pPr>
+              <w:rPr>
+                <w:rFonts w:ascii="Calibri" w:hAnsi="Calibri" w:cs="Calibri"/>
+              </w:rPr>
+            </w:pPr>
+          </w:p>
+        </w:tc>
+      </w:tr>
+      <w:tr>
+        <w:tc>
+          <w:tcPr>
+            <w:tcW w:w="4508" w:type="dxa"/>
+          </w:tcPr>
+          <w:p>
+            <w:hyperlink r:id="rId28" w:history="1">
+              <w:r>
+                <w:rPr>
+                  <w:rStyle w:val="Hyperlink"/>
+                </w:rPr>
+                <w:t>https://www.youtube.com/watch?v=6vwiJU89v-U</w:t>
+              </w:r>
+            </w:hyperlink>
+          </w:p>
+        </w:tc>
+        <w:tc>
+          <w:tcPr>
+            <w:tcW w:w="4508" w:type="dxa"/>
+          </w:tcPr>
+          <w:p>
+            <w:pPr>
+              <w:rPr>
+                <w:rFonts w:ascii="Calibri" w:hAnsi="Calibri" w:cs="Calibri"/>
+              </w:rPr>
+            </w:pPr>
+          </w:p>
+        </w:tc>
+      </w:tr>
+      <w:tr>
+        <w:tc>
+          <w:tcPr>
+            <w:tcW w:w="4508" w:type="dxa"/>
+          </w:tcPr>
+          <w:p>
+            <w:hyperlink r:id="rId29" w:history="1">
+              <w:r>
+                <w:rPr>
+                  <w:rStyle w:val="Hyperlink"/>
+                </w:rPr>
+                <w:t>https://www.youtube.com/watch?v=CSHMzMiHlFY</w:t>
+              </w:r>
+            </w:hyperlink>
+          </w:p>
+        </w:tc>
+        <w:tc>
+          <w:tcPr>
+            <w:tcW w:w="4508" w:type="dxa"/>
+          </w:tcPr>
+          <w:p>
+            <w:pPr>
+              <w:rPr>
+                <w:rFonts w:ascii="Calibri" w:hAnsi="Calibri" w:cs="Calibri"/>
+              </w:rPr>
+            </w:pPr>
+          </w:p>
+        </w:tc>
+      </w:tr>
+      <w:tr>
+        <w:tc>
+          <w:tcPr>
+            <w:tcW w:w="4508" w:type="dxa"/>
+          </w:tcPr>
+          <w:p>
+            <w:hyperlink r:id="rId30" w:history="1">
+              <w:r>
+                <w:rPr>
+                  <w:rStyle w:val="Hyperlink"/>
+                </w:rPr>
+                <w:t>https://www.youtube.com/watch?v=548vYQ4cCa4</w:t>
+              </w:r>
+            </w:hyperlink>
+          </w:p>
+        </w:tc>
+        <w:tc>
+          <w:tcPr>
+            <w:tcW w:w="4508" w:type="dxa"/>
+          </w:tcPr>
+          <w:p>
+            <w:pPr>
+              <w:rPr>
+                <w:rFonts w:ascii="Calibri" w:hAnsi="Calibri" w:cs="Calibri"/>
+              </w:rPr>
+            </w:pPr>
+            <w:r>
+              <w:rPr>
+                <w:rFonts w:ascii="Calibri" w:hAnsi="Calibri" w:cs="Calibri"/>
+              </w:rPr>
+              <w:t>This might fall under our category??</w:t>
+            </w:r>
+          </w:p>
+        </w:tc>
+      </w:tr>
+      <w:tr>
+        <w:tc>
+          <w:tcPr>
+            <w:tcW w:w="4508" w:type="dxa"/>
+          </w:tcPr>
+          <w:p>
+            <w:hyperlink r:id="rId31" w:history="1">
+              <w:r>
+                <w:rPr>
+                  <w:rStyle w:val="Hyperlink"/>
+                </w:rPr>
+                <w:t>https://www.youtube.com/watch?v=Bek3P34ccc4</w:t>
+              </w:r>
+            </w:hyperlink>
+          </w:p>
+        </w:tc>
+        <w:tc>
+          <w:tcPr>
+            <w:tcW w:w="4508" w:type="dxa"/>
+          </w:tcPr>
+          <w:p>
+            <w:pPr>
+              <w:rPr>
+                <w:rFonts w:ascii="Calibri" w:hAnsi="Calibri" w:cs="Calibri"/>
+              </w:rPr>
+            </w:pPr>
+          </w:p>
+        </w:tc>
+      </w:tr>
+      <w:tr>
+        <w:tc>
+          <w:tcPr>
+            <w:tcW w:w="4508" w:type="dxa"/>
+          </w:tcPr>
+          <w:p>
+            <w:hyperlink r:id="rId32" w:history="1">
+              <w:r>
+                <w:rPr>
+                  <w:rStyle w:val="Hyperlink"/>
+                </w:rPr>
+                <w:t>https://www.youtube.com/watch?v=wXs0DuPdtpw</w:t>
+              </w:r>
+            </w:hyperlink>
+          </w:p>
+        </w:tc>
+        <w:tc>
+          <w:tcPr>
+            <w:tcW w:w="4508" w:type="dxa"/>
+          </w:tcPr>
+          <w:p>
+            <w:pPr>
+              <w:rPr>
+                <w:rFonts w:ascii="Calibri" w:hAnsi="Calibri" w:cs="Calibri"/>
+              </w:rPr>
+            </w:pPr>
+          </w:p>
+        </w:tc>
+      </w:tr>
+      <w:tr>
+        <w:tc>
+          <w:tcPr>
+            <w:tcW w:w="4508" w:type="dxa"/>
+          </w:tcPr>
+          <w:p>
+            <w:hyperlink r:id="rId33" w:history="1">
+              <w:r>
+                <w:rPr>
+                  <w:rStyle w:val="Hyperlink"/>
+                </w:rPr>
+                <w:t>https://www.youtube.com/watch?v=-8qLjttOGa4</w:t>
+              </w:r>
+            </w:hyperlink>
+          </w:p>
+        </w:tc>
+        <w:tc>
+          <w:tcPr>
+            <w:tcW w:w="4508" w:type="dxa"/>
+          </w:tcPr>
+          <w:p>
+            <w:pPr>
+              <w:rPr>
+                <w:rFonts w:ascii="Calibri" w:hAnsi="Calibri" w:cs="Calibri"/>
+              </w:rPr>
+            </w:pPr>
+          </w:p>
+        </w:tc>
+      </w:tr>
+      <w:tr>
+        <w:tc>
+          <w:tcPr>
+            <w:tcW w:w="4508" w:type="dxa"/>
+          </w:tcPr>
+          <w:p>
+            <w:hyperlink r:id="rId34" w:history="1">
+              <w:r>
+                <w:rPr>
+                  <w:rStyle w:val="Hyperlink"/>
+                </w:rPr>
+                <w:t>https://www.youtube.com/watch?v=QRq0pkr2TWM</w:t>
+              </w:r>
+            </w:hyperlink>
+          </w:p>
+        </w:tc>
+        <w:tc>
+          <w:tcPr>
+            <w:tcW w:w="4508" w:type="dxa"/>
+          </w:tcPr>
+          <w:p>
+            <w:pPr>
+              <w:rPr>
+                <w:rFonts w:ascii="Calibri" w:hAnsi="Calibri" w:cs="Calibri"/>
+              </w:rPr>
+            </w:pPr>
+            <w:r>
+              <w:rPr>
+                <w:rFonts w:ascii="Calibri" w:hAnsi="Calibri" w:cs="Calibri"/>
+              </w:rPr>
+              <w:t>Dark</w:t>
+            </w:r>
+          </w:p>
+        </w:tc>
+      </w:tr>
+      <w:tr>
+        <w:tc>
+          <w:tcPr>
+            <w:tcW w:w="4508" w:type="dxa"/>
+          </w:tcPr>
+          <w:p>
+            <w:hyperlink r:id="rId35" w:history="1">
+              <w:r>
+                <w:rPr>
+                  <w:rStyle w:val="Hyperlink"/>
+                </w:rPr>
+                <w:t>https://www.youtube.com/watch?v=YUWthEm-PW8</w:t>
+              </w:r>
+            </w:hyperlink>
+          </w:p>
+        </w:tc>
+        <w:tc>
+          <w:tcPr>
+            <w:tcW w:w="4508" w:type="dxa"/>
+          </w:tcPr>
+          <w:p>
+            <w:pPr>
+              <w:rPr>
+                <w:rFonts w:ascii="Calibri" w:hAnsi="Calibri" w:cs="Calibri"/>
+              </w:rPr>
+            </w:pPr>
+            <w:r>
+              <w:rPr>
+                <w:rFonts w:ascii="Calibri" w:hAnsi="Calibri" w:cs="Calibri"/>
+              </w:rPr>
+              <w:t>Dance Tutorials – may be too short</w:t>
+            </w:r>
+          </w:p>
+        </w:tc>
+      </w:tr>
+      <w:tr>
+        <w:tc>
+          <w:tcPr>
+            <w:tcW w:w="4508" w:type="dxa"/>
+          </w:tcPr>
+          <w:p>
+            <w:pPr>
+              <w:jc w:val="center"/>
+            </w:pPr>
+            <w:hyperlink r:id="rId36" w:history="1">
+              <w:r>
+                <w:rPr>
+                  <w:rStyle w:val="Hyperlink"/>
+                </w:rPr>
+                <w:t>https://www.youtube.com/watch?v=rNb53djljkw</w:t>
+              </w:r>
+            </w:hyperlink>
+          </w:p>
+        </w:tc>
+        <w:tc>
+          <w:tcPr>
+            <w:tcW w:w="4508" w:type="dxa"/>
+          </w:tcPr>
+          <w:p>
+            <w:pPr>
+              <w:rPr>
+                <w:rFonts w:ascii="Calibri" w:hAnsi="Calibri" w:cs="Calibri"/>
+              </w:rPr>
+            </w:pPr>
+            <w:r>
+              <w:rPr>
+                <w:rFonts w:ascii="Calibri" w:hAnsi="Calibri" w:cs="Calibri"/>
+              </w:rPr>
+              <w:t xml:space="preserve">Probably more </w:t>
+            </w:r>
+            <w:proofErr w:type="spellStart"/>
+            <w:r>
+              <w:rPr>
+                <w:rFonts w:ascii="Calibri" w:hAnsi="Calibri" w:cs="Calibri"/>
+              </w:rPr>
+              <w:t>videosa</w:t>
+            </w:r>
+            <w:proofErr w:type="spellEnd"/>
+          </w:p>
+        </w:tc>
+      </w:tr>
+      <w:tr>
+        <w:tc>
+          <w:tcPr>
+            <w:tcW w:w="4508" w:type="dxa"/>
+          </w:tcPr>
+          <w:p>
+            <w:pPr>
+              <w:jc w:val="center"/>
+            </w:pPr>
+            <w:hyperlink r:id="rId37" w:history="1">
+              <w:r>
+                <w:rPr>
+                  <w:rStyle w:val="Hyperlink"/>
+                </w:rPr>
+                <w:t>https://www.youtube.com/watch?v=iL6ufJLkiUo</w:t>
+              </w:r>
+            </w:hyperlink>
+          </w:p>
+        </w:tc>
+        <w:tc>
+          <w:tcPr>
+            <w:tcW w:w="4508" w:type="dxa"/>
+          </w:tcPr>
+          <w:p>
+            <w:pPr>
+              <w:rPr>
+                <w:rFonts w:ascii="Calibri" w:hAnsi="Calibri" w:cs="Calibri"/>
+              </w:rPr>
+            </w:pPr>
+            <w:r>
+              <w:rPr>
+                <w:rFonts w:ascii="Calibri" w:hAnsi="Calibri" w:cs="Calibri"/>
+              </w:rPr>
+              <w:t>More where this came from</w:t>
+            </w:r>
+          </w:p>
+        </w:tc>
+      </w:tr>
+      <w:tr>
+        <w:tc>
+          <w:tcPr>
+            <w:tcW w:w="4508" w:type="dxa"/>
+          </w:tcPr>
+          <w:p>
+            <w:pPr>
+              <w:jc w:val="center"/>
+            </w:pPr>
+            <w:hyperlink r:id="rId38" w:history="1">
+              <w:r>
+                <w:rPr>
+                  <w:rStyle w:val="Hyperlink"/>
+                </w:rPr>
+                <w:t>https://www.youtube.com/watch?v=HkSylR7a2oc</w:t>
+              </w:r>
+            </w:hyperlink>
+          </w:p>
+        </w:tc>
+        <w:tc>
+          <w:tcPr>
+            <w:tcW w:w="4508" w:type="dxa"/>
+          </w:tcPr>
+          <w:p>
+            <w:pPr>
+              <w:rPr>
+                <w:rFonts w:ascii="Calibri" w:hAnsi="Calibri" w:cs="Calibri"/>
+              </w:rPr>
+            </w:pPr>
+            <w:r>
+              <w:rPr>
+                <w:rFonts w:ascii="Calibri" w:hAnsi="Calibri" w:cs="Calibri"/>
+              </w:rPr>
+              <w:t>Camera is super rickety</w:t>
+            </w:r>
+          </w:p>
+        </w:tc>
+      </w:tr>
+      <w:tr>
+        <w:tc>
+          <w:tcPr>
+            <w:tcW w:w="4508" w:type="dxa"/>
+          </w:tcPr>
+          <w:p>
+            <w:pPr>
+              <w:jc w:val="center"/>
+            </w:pPr>
+            <w:hyperlink r:id="rId39" w:history="1">
+              <w:r>
+                <w:rPr>
+                  <w:rStyle w:val="Hyperlink"/>
+                </w:rPr>
+                <w:t>https://www.youtube.com/watch?v=zxy-mjSpiYA</w:t>
+              </w:r>
+            </w:hyperlink>
+          </w:p>
+        </w:tc>
+        <w:tc>
+          <w:tcPr>
+            <w:tcW w:w="4508" w:type="dxa"/>
+          </w:tcPr>
+          <w:p>
+            <w:pPr>
+              <w:rPr>
+                <w:rFonts w:ascii="Calibri" w:hAnsi="Calibri" w:cs="Calibri"/>
+              </w:rPr>
+            </w:pPr>
+          </w:p>
+        </w:tc>
+      </w:tr>
+      <w:tr>
+        <w:tc>
+          <w:tcPr>
+            <w:tcW w:w="4508" w:type="dxa"/>
+          </w:tcPr>
+          <w:p>
+            <w:pPr>
+              <w:jc w:val="center"/>
+            </w:pPr>
+            <w:hyperlink r:id="rId40" w:history="1">
+              <w:r>
+                <w:rPr>
+                  <w:rStyle w:val="Hyperlink"/>
+                </w:rPr>
+                <w:t>https://www.youtube.com/watch?v=mgn_JhgcST0</w:t>
+              </w:r>
+            </w:hyperlink>
+          </w:p>
+        </w:tc>
+        <w:tc>
+          <w:tcPr>
+            <w:tcW w:w="4508" w:type="dxa"/>
+          </w:tcPr>
+          <w:p>
+            <w:pPr>
+              <w:rPr>
+                <w:rFonts w:ascii="Calibri" w:hAnsi="Calibri" w:cs="Calibri"/>
+              </w:rPr>
+            </w:pPr>
+          </w:p>
+        </w:tc>
+      </w:tr>
+      <w:tr>
+        <w:tc>
+          <w:tcPr>
+            <w:tcW w:w="4508" w:type="dxa"/>
+          </w:tcPr>
+          <w:p>
+            <w:pPr>
+              <w:jc w:val="center"/>
+            </w:pPr>
+            <w:hyperlink r:id="rId41" w:history="1">
+              <w:r>
+                <w:rPr>
+                  <w:rStyle w:val="Hyperlink"/>
+                </w:rPr>
+                <w:t>https://www.youtube.com/watch?v=NnbxsGasHh0</w:t>
+              </w:r>
+            </w:hyperlink>
+          </w:p>
+        </w:tc>
+        <w:tc>
+          <w:tcPr>
+            <w:tcW w:w="4508" w:type="dxa"/>
+          </w:tcPr>
+          <w:p>
+            <w:pPr>
+              <w:rPr>
+                <w:rFonts w:ascii="Calibri" w:hAnsi="Calibri" w:cs="Calibri"/>
+              </w:rPr>
+            </w:pPr>
+          </w:p>
+        </w:tc>
+      </w:tr>
+      <w:tr>
+        <w:tc>
+          <w:tcPr>
+            <w:tcW w:w="4508" w:type="dxa"/>
+          </w:tcPr>
+          <w:p>
+            <w:pPr>
+              <w:jc w:val="center"/>
+            </w:pPr>
+            <w:hyperlink r:id="rId42" w:history="1">
+              <w:r>
+                <w:rPr>
+                  <w:rStyle w:val="Hyperlink"/>
+                </w:rPr>
+                <w:t>https://www.youtube.com/watch?v=DMNytKPhNSU</w:t>
+              </w:r>
+            </w:hyperlink>
+          </w:p>
+        </w:tc>
+        <w:tc>
+          <w:tcPr>
+            <w:tcW w:w="4508" w:type="dxa"/>
+          </w:tcPr>
+          <w:p>
+            <w:pPr>
+              <w:rPr>
+                <w:rFonts w:ascii="Calibri" w:hAnsi="Calibri" w:cs="Calibri"/>
+              </w:rPr>
+            </w:pPr>
+            <w:r>
+              <w:rPr>
+                <w:rFonts w:ascii="Calibri" w:hAnsi="Calibri" w:cs="Calibri"/>
+              </w:rPr>
+              <w:t>Might have more</w:t>
+            </w:r>
+          </w:p>
+        </w:tc>
+      </w:tr>
+      <w:tr>
+        <w:tc>
+          <w:tcPr>
+            <w:tcW w:w="4508" w:type="dxa"/>
+          </w:tcPr>
+          <w:p>
+            <w:pPr>
+              <w:tabs>
+                <w:tab w:val="left" w:pos="660"/>
+              </w:tabs>
+            </w:pPr>
+            <w:hyperlink r:id="rId43" w:history="1">
+              <w:r>
+                <w:rPr>
+                  <w:rStyle w:val="Hyperlink"/>
+                </w:rPr>
+                <w:t>https://www.youtube.com/watch?v=9hrGRAbOvCk</w:t>
+              </w:r>
+            </w:hyperlink>
+          </w:p>
+        </w:tc>
+        <w:tc>
+          <w:tcPr>
+            <w:tcW w:w="4508" w:type="dxa"/>
+          </w:tcPr>
+          <w:p>
+            <w:pPr>
+              <w:rPr>
+                <w:rFonts w:ascii="Calibri" w:hAnsi="Calibri" w:cs="Calibri"/>
+              </w:rPr>
+            </w:pPr>
+          </w:p>
+        </w:tc>
+      </w:tr>
+      <w:tr>
+        <w:tc>
+          <w:tcPr>
+            <w:tcW w:w="4508" w:type="dxa"/>
+          </w:tcPr>
+          <w:p>
+            <w:pPr>
+              <w:tabs>
+                <w:tab w:val="left" w:pos="660"/>
+              </w:tabs>
+            </w:pPr>
+            <w:hyperlink r:id="rId44" w:history="1">
+              <w:r>
+                <w:rPr>
+                  <w:rStyle w:val="Hyperlink"/>
+                </w:rPr>
+                <w:t>https://www.youtube.com/watch?v=Iuu1RXqVJWE</w:t>
+              </w:r>
+            </w:hyperlink>
+          </w:p>
+        </w:tc>
+        <w:tc>
+          <w:tcPr>
+            <w:tcW w:w="4508" w:type="dxa"/>
+          </w:tcPr>
+          <w:p>
+            <w:pPr>
+              <w:rPr>
+                <w:rFonts w:ascii="Calibri" w:hAnsi="Calibri" w:cs="Calibri"/>
+              </w:rPr>
+            </w:pPr>
+          </w:p>
+        </w:tc>
+      </w:tr>
+      <w:tr>
+        <w:tc>
+          <w:tcPr>
+            <w:tcW w:w="4508" w:type="dxa"/>
+          </w:tcPr>
+          <w:p>
+            <w:pPr>
+              <w:tabs>
+                <w:tab w:val="left" w:pos="660"/>
+              </w:tabs>
+            </w:pPr>
+            <w:hyperlink r:id="rId45" w:history="1">
+              <w:r>
+                <w:rPr>
+                  <w:rStyle w:val="Hyperlink"/>
+                </w:rPr>
+                <w:t>https://www.youtube.com/watch?v=R3dSm3lnQVo</w:t>
+              </w:r>
+            </w:hyperlink>
+          </w:p>
+        </w:tc>
+        <w:tc>
+          <w:tcPr>
+            <w:tcW w:w="4508" w:type="dxa"/>
+          </w:tcPr>
+          <w:p>
+            <w:pPr>
+              <w:rPr>
+                <w:rFonts w:ascii="Calibri" w:hAnsi="Calibri" w:cs="Calibri"/>
+              </w:rPr>
+            </w:pPr>
+            <w:r>
+              <w:rPr>
+                <w:rFonts w:ascii="Calibri" w:hAnsi="Calibri" w:cs="Calibri"/>
+              </w:rPr>
+              <w:t>Might have more</w:t>
+            </w:r>
+          </w:p>
+        </w:tc>
+      </w:tr>
+      <w:tr>
+        <w:tc>
+          <w:tcPr>
+            <w:tcW w:w="4508" w:type="dxa"/>
+          </w:tcPr>
+          <w:p>
+            <w:pPr>
+              <w:tabs>
+                <w:tab w:val="left" w:pos="660"/>
+              </w:tabs>
+            </w:pPr>
+            <w:hyperlink r:id="rId46" w:history="1">
+              <w:r>
+                <w:rPr>
+                  <w:rStyle w:val="Hyperlink"/>
+                </w:rPr>
+                <w:t>https://www.youtube.com/watch?v=UQ3MXpYEnts</w:t>
+              </w:r>
+            </w:hyperlink>
+          </w:p>
+        </w:tc>
+        <w:tc>
+          <w:tcPr>
+            <w:tcW w:w="4508" w:type="dxa"/>
+          </w:tcPr>
+          <w:p>
+            <w:pPr>
+              <w:rPr>
+                <w:rFonts w:ascii="Calibri" w:hAnsi="Calibri" w:cs="Calibri"/>
+              </w:rPr>
+            </w:pPr>
+            <w:r>
+              <w:rPr>
+                <w:rFonts w:ascii="Calibri" w:hAnsi="Calibri" w:cs="Calibri"/>
+              </w:rPr>
+              <w:t>Might have more</w:t>
+            </w:r>
+          </w:p>
+        </w:tc>
+      </w:tr>
+      <w:tr>
+        <w:tc>
+          <w:tcPr>
+            <w:tcW w:w="4508" w:type="dxa"/>
+          </w:tcPr>
+          <w:p>
+            <w:pPr>
+              <w:tabs>
+                <w:tab w:val="left" w:pos="660"/>
+              </w:tabs>
+            </w:pPr>
+            <w:hyperlink r:id="rId47" w:history="1">
+              <w:r>
+                <w:rPr>
+                  <w:rStyle w:val="Hyperlink"/>
+                </w:rPr>
+                <w:t>https://www.youtube.com/watch?v=9f4mWp_yb6Y</w:t>
+              </w:r>
+            </w:hyperlink>
+          </w:p>
+        </w:tc>
+        <w:tc>
+          <w:tcPr>
+            <w:tcW w:w="4508" w:type="dxa"/>
+          </w:tcPr>
+          <w:p>
+            <w:pPr>
+              <w:rPr>
+                <w:rFonts w:ascii="Calibri" w:hAnsi="Calibri" w:cs="Calibri"/>
+              </w:rPr>
+            </w:pPr>
+            <w:r>
+              <w:rPr>
+                <w:rFonts w:ascii="Calibri" w:hAnsi="Calibri" w:cs="Calibri"/>
+              </w:rPr>
+              <w:t>Has extra people</w:t>
+            </w:r>
+          </w:p>
+        </w:tc>
+      </w:tr>
+      <w:tr>
+        <w:tc>
+          <w:tcPr>
+            <w:tcW w:w="4508" w:type="dxa"/>
+          </w:tcPr>
+          <w:p>
+            <w:pPr>
+              <w:tabs>
+                <w:tab w:val="left" w:pos="660"/>
+              </w:tabs>
+            </w:pPr>
+            <w:hyperlink r:id="rId48" w:history="1">
+              <w:r>
+                <w:rPr>
+                  <w:rStyle w:val="Hyperlink"/>
+                </w:rPr>
+                <w:t>https://www.youtube.com/watch?v=mafZLVG6r0c</w:t>
+              </w:r>
+            </w:hyperlink>
+          </w:p>
+        </w:tc>
+        <w:tc>
+          <w:tcPr>
+            <w:tcW w:w="4508" w:type="dxa"/>
+          </w:tcPr>
+          <w:p>
+            <w:pPr>
+              <w:rPr>
+                <w:rFonts w:ascii="Calibri" w:hAnsi="Calibri" w:cs="Calibri"/>
+              </w:rPr>
+            </w:pPr>
+            <w:r>
+              <w:rPr>
+                <w:rFonts w:ascii="Calibri" w:hAnsi="Calibri" w:cs="Calibri"/>
+              </w:rPr>
+              <w:t>Last minute</w:t>
+            </w:r>
+          </w:p>
+        </w:tc>
+      </w:tr>
+      <w:tr>
+        <w:tc>
+          <w:tcPr>
+            <w:tcW w:w="4508" w:type="dxa"/>
+          </w:tcPr>
+          <w:p>
+            <w:pPr>
+              <w:tabs>
+                <w:tab w:val="left" w:pos="660"/>
+              </w:tabs>
+            </w:pPr>
+            <w:hyperlink r:id="rId49" w:history="1">
+              <w:r>
+                <w:rPr>
+                  <w:rStyle w:val="Hyperlink"/>
+                </w:rPr>
+                <w:t>https://www.youtube.com/watch?v=rv42irxKTn0</w:t>
+              </w:r>
+            </w:hyperlink>
+          </w:p>
+        </w:tc>
+        <w:tc>
+          <w:tcPr>
+            <w:tcW w:w="4508" w:type="dxa"/>
+          </w:tcPr>
+          <w:p>
+            <w:pPr>
+              <w:rPr>
+                <w:rFonts w:ascii="Calibri" w:hAnsi="Calibri" w:cs="Calibri"/>
+              </w:rPr>
+            </w:pPr>
+            <w:r>
+              <w:rPr>
+                <w:rFonts w:ascii="Calibri" w:hAnsi="Calibri" w:cs="Calibri"/>
+              </w:rPr>
+              <w:t>Has extra people, but 10 minutes long</w:t>
+            </w:r>
+          </w:p>
+          <w:p>
+            <w:pPr>
+              <w:rPr>
+                <w:rFonts w:ascii="Calibri" w:hAnsi="Calibri" w:cs="Calibri"/>
+              </w:rPr>
+            </w:pPr>
+            <w:r>
+              <w:rPr>
+                <w:rFonts w:ascii="Calibri" w:hAnsi="Calibri" w:cs="Calibri"/>
+              </w:rPr>
+              <w:t xml:space="preserve">Interesting: has a </w:t>
+            </w:r>
+            <w:proofErr w:type="gramStart"/>
+            <w:r>
+              <w:rPr>
+                <w:rFonts w:ascii="Calibri" w:hAnsi="Calibri" w:cs="Calibri"/>
+              </w:rPr>
+              <w:t>wheel chair</w:t>
+            </w:r>
+            <w:proofErr w:type="gramEnd"/>
+            <w:r>
+              <w:rPr>
+                <w:rFonts w:ascii="Calibri" w:hAnsi="Calibri" w:cs="Calibri"/>
+              </w:rPr>
+              <w:t xml:space="preserve"> version</w:t>
+            </w:r>
+          </w:p>
+          <w:p>
+            <w:pPr>
+              <w:rPr>
+                <w:rFonts w:ascii="Calibri" w:hAnsi="Calibri" w:cs="Calibri"/>
+              </w:rPr>
+            </w:pPr>
+            <w:r>
+              <w:rPr>
+                <w:rFonts w:ascii="Calibri" w:hAnsi="Calibri" w:cs="Calibri"/>
+              </w:rPr>
+              <w:t>Might have more</w:t>
+            </w:r>
+          </w:p>
+        </w:tc>
+      </w:tr>
+      <w:tr>
+        <w:tc>
+          <w:tcPr>
+            <w:tcW w:w="4508" w:type="dxa"/>
+          </w:tcPr>
+          <w:p>
+            <w:pPr>
+              <w:tabs>
+                <w:tab w:val="left" w:pos="660"/>
+              </w:tabs>
+            </w:pPr>
+            <w:hyperlink r:id="rId50" w:history="1">
+              <w:r>
+                <w:rPr>
+                  <w:rStyle w:val="Hyperlink"/>
+                </w:rPr>
+                <w:t>https://www.youtube.com/watch?v=_JYC-PEhPTM</w:t>
+              </w:r>
+            </w:hyperlink>
+          </w:p>
+        </w:tc>
+        <w:tc>
+          <w:tcPr>
+            <w:tcW w:w="4508" w:type="dxa"/>
+          </w:tcPr>
+          <w:p>
+            <w:pPr>
+              <w:rPr>
+                <w:rFonts w:ascii="Calibri" w:hAnsi="Calibri" w:cs="Calibri"/>
+              </w:rPr>
+            </w:pPr>
+            <w:r>
+              <w:rPr>
+                <w:rFonts w:ascii="Calibri" w:hAnsi="Calibri" w:cs="Calibri"/>
+              </w:rPr>
+              <w:t>Has a drummer??</w:t>
+            </w:r>
+          </w:p>
+        </w:tc>
+      </w:tr>
+      <w:tr>
+        <w:tc>
+          <w:tcPr>
+            <w:tcW w:w="4508" w:type="dxa"/>
+          </w:tcPr>
+          <w:p>
+            <w:pPr>
+              <w:tabs>
+                <w:tab w:val="left" w:pos="660"/>
+              </w:tabs>
+            </w:pPr>
+            <w:hyperlink r:id="rId51" w:history="1">
+              <w:r>
+                <w:rPr>
+                  <w:rStyle w:val="Hyperlink"/>
+                </w:rPr>
+                <w:t>https://www.youtube.com/watch?v=xUU90Oa-2qQ</w:t>
+              </w:r>
+            </w:hyperlink>
+          </w:p>
+        </w:tc>
+        <w:tc>
+          <w:tcPr>
+            <w:tcW w:w="4508" w:type="dxa"/>
+          </w:tcPr>
+          <w:p>
+            <w:pPr>
+              <w:rPr>
+                <w:rFonts w:ascii="Calibri" w:hAnsi="Calibri" w:cs="Calibri"/>
+              </w:rPr>
+            </w:pPr>
+            <w:r>
+              <w:rPr>
+                <w:rFonts w:ascii="Calibri" w:hAnsi="Calibri" w:cs="Calibri"/>
+              </w:rPr>
+              <w:t>Interesting lighting, last 3 mins</w:t>
+            </w:r>
+          </w:p>
+        </w:tc>
+      </w:tr>
+      <w:tr>
+        <w:tc>
+          <w:tcPr>
+            <w:tcW w:w="4508" w:type="dxa"/>
+          </w:tcPr>
+          <w:p>
+            <w:pPr>
+              <w:tabs>
+                <w:tab w:val="left" w:pos="660"/>
+              </w:tabs>
+            </w:pPr>
+            <w:hyperlink r:id="rId52" w:history="1">
+              <w:r>
+                <w:rPr>
+                  <w:rStyle w:val="Hyperlink"/>
+                </w:rPr>
+                <w:t>https://www.youtube.com/watch?v=0u8gHxKxQc8</w:t>
+              </w:r>
+            </w:hyperlink>
+          </w:p>
+        </w:tc>
+        <w:tc>
+          <w:tcPr>
+            <w:tcW w:w="4508" w:type="dxa"/>
+          </w:tcPr>
+          <w:p>
+            <w:pPr>
+              <w:rPr>
+                <w:rFonts w:ascii="Calibri" w:hAnsi="Calibri" w:cs="Calibri"/>
+              </w:rPr>
+            </w:pPr>
+            <w:r>
+              <w:rPr>
+                <w:rFonts w:ascii="Calibri" w:hAnsi="Calibri" w:cs="Calibri"/>
+              </w:rPr>
+              <w:t>KH with no people!! (MOSTLY_</w:t>
+            </w:r>
+          </w:p>
+        </w:tc>
+      </w:tr>
+      <w:tr>
+        <w:tc>
+          <w:tcPr>
+            <w:tcW w:w="4508" w:type="dxa"/>
+          </w:tcPr>
+          <w:p>
+            <w:pPr>
+              <w:tabs>
+                <w:tab w:val="left" w:pos="660"/>
+              </w:tabs>
+            </w:pPr>
+            <w:hyperlink r:id="rId53" w:history="1">
+              <w:r>
+                <w:rPr>
+                  <w:rStyle w:val="Hyperlink"/>
+                </w:rPr>
+                <w:t>https://www.youtube.com/watch?v=JVgwkSjescc</w:t>
+              </w:r>
+            </w:hyperlink>
+          </w:p>
+        </w:tc>
+        <w:tc>
+          <w:tcPr>
+            <w:tcW w:w="4508" w:type="dxa"/>
+          </w:tcPr>
+          <w:p>
+            <w:pPr>
+              <w:rPr>
+                <w:rFonts w:ascii="Calibri" w:hAnsi="Calibri" w:cs="Calibri"/>
+              </w:rPr>
+            </w:pPr>
+          </w:p>
+        </w:tc>
+      </w:tr>
+      <w:tr>
+        <w:tc>
+          <w:tcPr>
+            <w:tcW w:w="4508" w:type="dxa"/>
+          </w:tcPr>
+          <w:p>
+            <w:pPr>
+              <w:tabs>
+                <w:tab w:val="left" w:pos="660"/>
+              </w:tabs>
+            </w:pPr>
+            <w:hyperlink r:id="rId54" w:history="1">
+              <w:r>
+                <w:rPr>
+                  <w:rStyle w:val="Hyperlink"/>
+                </w:rPr>
+                <w:t>https://www.youtube.com/watch?v=iBKOVdhR22c</w:t>
+              </w:r>
+            </w:hyperlink>
+          </w:p>
+        </w:tc>
+        <w:tc>
+          <w:tcPr>
+            <w:tcW w:w="4508" w:type="dxa"/>
+          </w:tcPr>
+          <w:p>
+            <w:pPr>
+              <w:rPr>
+                <w:rFonts w:ascii="Calibri" w:hAnsi="Calibri" w:cs="Calibri"/>
+              </w:rPr>
+            </w:pPr>
+          </w:p>
+        </w:tc>
+      </w:tr>
+      <w:tr>
+        <w:tc>
+          <w:tcPr>
+            <w:tcW w:w="4508" w:type="dxa"/>
+          </w:tcPr>
+          <w:p>
+            <w:pPr>
+              <w:tabs>
+                <w:tab w:val="left" w:pos="660"/>
+              </w:tabs>
+            </w:pPr>
+            <w:hyperlink r:id="rId55" w:history="1">
+              <w:r>
+                <w:rPr>
+                  <w:rStyle w:val="Hyperlink"/>
+                </w:rPr>
+                <w:t>https://www.youtube.com/watch?v=nqsVQq_dJIM</w:t>
+              </w:r>
+            </w:hyperlink>
+          </w:p>
+        </w:tc>
+        <w:tc>
+          <w:tcPr>
+            <w:tcW w:w="4508" w:type="dxa"/>
+          </w:tcPr>
+          <w:p>
+            <w:pPr>
+              <w:rPr>
+                <w:rFonts w:ascii="Calibri" w:hAnsi="Calibri" w:cs="Calibri"/>
+              </w:rPr>
+            </w:pPr>
+            <w:r>
+              <w:rPr>
+                <w:rFonts w:ascii="Calibri" w:hAnsi="Calibri" w:cs="Calibri"/>
+              </w:rPr>
+              <w:t>1Mil no Background</w:t>
+            </w:r>
+          </w:p>
+        </w:tc>
+      </w:tr>
+      <w:tr>
+        <w:tc>
+          <w:tcPr>
+            <w:tcW w:w="4508" w:type="dxa"/>
+          </w:tcPr>
+          <w:p>
+            <w:pPr>
+              <w:tabs>
+                <w:tab w:val="left" w:pos="660"/>
+              </w:tabs>
+            </w:pPr>
+            <w:hyperlink r:id="rId56" w:history="1">
+              <w:r>
+                <w:rPr>
+                  <w:rStyle w:val="Hyperlink"/>
+                </w:rPr>
+                <w:t>https://www.youtube.com/watch?v=ilhZVuUov_0</w:t>
+              </w:r>
+            </w:hyperlink>
+          </w:p>
+        </w:tc>
+        <w:tc>
+          <w:tcPr>
+            <w:tcW w:w="4508" w:type="dxa"/>
+          </w:tcPr>
+          <w:p>
+            <w:pPr>
+              <w:rPr>
+                <w:rFonts w:ascii="Calibri" w:hAnsi="Calibri" w:cs="Calibri"/>
+              </w:rPr>
+            </w:pPr>
+          </w:p>
+        </w:tc>
+      </w:tr>
+      <w:tr>
+        <w:tc>
+          <w:tcPr>
+            <w:tcW w:w="4508" w:type="dxa"/>
+          </w:tcPr>
+          <w:p>
+            <w:pPr>
+              <w:tabs>
+                <w:tab w:val="left" w:pos="660"/>
+              </w:tabs>
+            </w:pPr>
+            <w:hyperlink r:id="rId57" w:history="1">
+              <w:r>
+                <w:rPr>
+                  <w:rStyle w:val="Hyperlink"/>
+                </w:rPr>
+                <w:t>https://www.youtube.com/watch?v=FepmCyMgWlI</w:t>
+              </w:r>
+            </w:hyperlink>
+          </w:p>
+        </w:tc>
+        <w:tc>
+          <w:tcPr>
+            <w:tcW w:w="4508" w:type="dxa"/>
+          </w:tcPr>
+          <w:p>
+            <w:pPr>
+              <w:rPr>
+                <w:rFonts w:ascii="Calibri" w:hAnsi="Calibri" w:cs="Calibri"/>
+              </w:rPr>
+            </w:pPr>
+          </w:p>
+        </w:tc>
+      </w:tr>
+      <w:tr>
+        <w:tc>
+          <w:tcPr>
+            <w:tcW w:w="4508" w:type="dxa"/>
+          </w:tcPr>
+          <w:p>
+            <w:pPr>
+              <w:tabs>
+                <w:tab w:val="left" w:pos="660"/>
+              </w:tabs>
+            </w:pPr>
+            <w:hyperlink r:id="rId58" w:history="1">
+              <w:r>
+                <w:rPr>
+                  <w:rStyle w:val="Hyperlink"/>
+                </w:rPr>
+                <w:t>https://www.youtube.com/watch?v=l6IxCYp-pw4</w:t>
+              </w:r>
+            </w:hyperlink>
+          </w:p>
+        </w:tc>
+        <w:tc>
+          <w:tcPr>
+            <w:tcW w:w="4508" w:type="dxa"/>
+          </w:tcPr>
+          <w:p>
+            <w:pPr>
+              <w:rPr>
+                <w:rFonts w:ascii="Calibri" w:hAnsi="Calibri" w:cs="Calibri"/>
+              </w:rPr>
+            </w:pPr>
+          </w:p>
+        </w:tc>
+      </w:tr>
+      <w:tr>
+        <w:tc>
+          <w:tcPr>
+            <w:tcW w:w="4508" w:type="dxa"/>
+          </w:tcPr>
+          <w:p>
+            <w:pPr>
+              <w:tabs>
+                <w:tab w:val="left" w:pos="660"/>
+              </w:tabs>
+            </w:pPr>
+            <w:hyperlink r:id="rId59" w:history="1">
+              <w:r>
+                <w:rPr>
+                  <w:rStyle w:val="Hyperlink"/>
+                </w:rPr>
+                <w:t>https://www.youtube.com/watch?v=x7iYllSl_N8</w:t>
+              </w:r>
+            </w:hyperlink>
+          </w:p>
+        </w:tc>
+        <w:tc>
+          <w:tcPr>
+            <w:tcW w:w="4508" w:type="dxa"/>
+          </w:tcPr>
+          <w:p>
+            <w:pPr>
+              <w:rPr>
+                <w:rFonts w:ascii="Calibri" w:hAnsi="Calibri" w:cs="Calibri"/>
+              </w:rPr>
+            </w:pPr>
+          </w:p>
+        </w:tc>
+      </w:tr>
+      <w:tr>
+        <w:tc>
+          <w:tcPr>
+            <w:tcW w:w="4508" w:type="dxa"/>
+          </w:tcPr>
+          <w:p>
+            <w:pPr>
+              <w:tabs>
+                <w:tab w:val="left" w:pos="660"/>
+              </w:tabs>
+            </w:pPr>
+            <w:bookmarkStart w:id="0" w:name="_GoBack"/>
+          </w:p>
+        </w:tc>
+        <w:tc>
+          <w:tcPr>
+            <w:tcW w:w="4508" w:type="dxa"/>
+          </w:tcPr>
+          <w:p>
+            <w:pPr>
+              <w:rPr>
+                <w:rFonts w:ascii="Calibri" w:hAnsi="Calibri" w:cs="Calibri"/>
+              </w:rPr>
+            </w:pPr>
+          </w:p>
+        </w:tc>
+      </w:tr>
+      <w:bookmarkEnd w:id="0"/>
     </w:tbl>
     <w:p/>
     <w:sectPr>
@@ -1544,7 +3836,7 @@
 </file>
 
 <file path=word/numbering.xml><?xml version="1.0" encoding="utf-8"?>
-<w:numbering xmlns:wpc="http://schemas.microsoft.com/office/word/2010/wordprocessingCanvas" xmlns:cx="http://schemas.microsoft.com/office/drawing/2014/chartex" xmlns:cx1="http://schemas.microsoft.com/office/drawing/2015/9/8/chartex" xmlns:cx2="http://schemas.microsoft.com/office/drawing/2015/10/21/chartex" xmlns:cx3="http://schemas.microsoft.com/office/drawing/2016/5/9/chartex" xmlns:cx4="http://schemas.microsoft.com/office/drawing/2016/5/10/chartex" xmlns:cx5="http://schemas.microsoft.com/office/drawing/2016/5/11/chartex" xmlns:cx6="http://schemas.microsoft.com/office/drawing/2016/5/12/chartex" xmlns:cx7="http://schemas.microsoft.com/office/drawing/2016/5/13/chartex" xmlns:cx8="http://schemas.microsoft.com/office/drawing/2016/5/14/chartex" xmlns:mc="http://schemas.openxmlformats.org/markup-compatibility/2006" xmlns:aink="http://schemas.microsoft.com/office/drawing/2016/ink" xmlns:am3d="http://schemas.microsoft.com/office/drawing/2017/model3d" xmlns:o="urn:schemas-microsoft-com:office:office" xmlns:r="http://schemas.openxmlformats.org/officeDocument/2006/relationships" xmlns:m="http://schemas.openxmlformats.org/officeDocument/2006/math" xmlns:v="urn:schemas-microsoft-com:vml" xmlns:wp14="http://schemas.microsoft.com/office/word/2010/wordprocessingDrawing" xmlns:wp="http://schemas.openxmlformats.org/drawingml/2006/wordprocessingDrawing" xmlns:w10="urn:schemas-microsoft-com:office:word" xmlns:w="http://schemas.openxmlformats.org/wordprocessingml/2006/main" xmlns:w14="http://schemas.microsoft.com/office/word/2010/wordml" xmlns:w15="http://schemas.microsoft.com/office/word/2012/wordml" xmlns:w16cex="http://schemas.microsoft.com/office/word/2018/wordml/cex" xmlns:w16cid="http://schemas.microsoft.com/office/word/2016/wordml/cid" xmlns:w16="http://schemas.microsoft.com/office/word/2018/wordml" xmlns:w16se="http://schemas.microsoft.com/office/word/2015/wordml/symex" xmlns:wpg="http://schemas.microsoft.com/office/word/2010/wordprocessingGroup" xmlns:wpi="http://schemas.microsoft.com/office/word/2010/wordprocessingInk" xmlns:wne="http://schemas.microsoft.com/office/word/2006/wordml" xmlns:wps="http://schemas.microsoft.com/office/word/2010/wordprocessingShape" mc:Ignorable="w14 w15 w16se w16cid w16 w16cex wp14">
+<w:numbering xmlns:wpc="http://schemas.microsoft.com/office/word/2010/wordprocessingCanvas" xmlns:cx="http://schemas.microsoft.com/office/drawing/2014/chartex" xmlns:cx1="http://schemas.microsoft.com/office/drawing/2015/9/8/chartex" xmlns:cx2="http://schemas.microsoft.com/office/drawing/2015/10/21/chartex" xmlns:cx3="http://schemas.microsoft.com/office/drawing/2016/5/9/chartex" xmlns:cx4="http://schemas.microsoft.com/office/drawing/2016/5/10/chartex" xmlns:cx5="http://schemas.microsoft.com/office/drawing/2016/5/11/chartex" xmlns:cx6="http://schemas.microsoft.com/office/drawing/2016/5/12/chartex" xmlns:cx7="http://schemas.microsoft.com/office/drawing/2016/5/13/chartex" xmlns:cx8="http://schemas.microsoft.com/office/drawing/2016/5/14/chartex" xmlns:mc="http://schemas.openxmlformats.org/markup-compatibility/2006" xmlns:aink="http://schemas.microsoft.com/office/drawing/2016/ink" xmlns:am3d="http://schemas.microsoft.com/office/drawing/2017/model3d" xmlns:o="urn:schemas-microsoft-com:office:office" xmlns:r="http://schemas.openxmlformats.org/officeDocument/2006/relationships" xmlns:m="http://schemas.openxmlformats.org/officeDocument/2006/math" xmlns:v="urn:schemas-microsoft-com:vml" xmlns:wp14="http://schemas.microsoft.com/office/word/2010/wordprocessingDrawing" xmlns:wp="http://schemas.openxmlformats.org/drawingml/2006/wordprocessingDrawing" xmlns:w10="urn:schemas-microsoft-com:office:word" xmlns:w="http://schemas.openxmlformats.org/wordprocessingml/2006/main" xmlns:w14="http://schemas.microsoft.com/office/word/2010/wordml" xmlns:w15="http://schemas.microsoft.com/office/word/2012/wordml" xmlns:w16cid="http://schemas.microsoft.com/office/word/2016/wordml/cid" xmlns:w16se="http://schemas.microsoft.com/office/word/2015/wordml/symex" xmlns:wpg="http://schemas.microsoft.com/office/word/2010/wordprocessingGroup" xmlns:wpi="http://schemas.microsoft.com/office/word/2010/wordprocessingInk" xmlns:wne="http://schemas.microsoft.com/office/word/2006/wordml" xmlns:wps="http://schemas.microsoft.com/office/word/2010/wordprocessingShape" mc:Ignorable="w14 w15 w16se w16cid wp14">
   <w:abstractNum w:abstractNumId="0" w15:restartNumberingAfterBreak="0">
     <w:nsid w:val="175E2AAD"/>
     <w:multiLevelType w:val="hybridMultilevel"/>
@@ -2013,7 +4305,7 @@
 </file>
 
 <file path=word/styles.xml><?xml version="1.0" encoding="utf-8"?>
-<w:styles xmlns:mc="http://schemas.openxmlformats.org/markup-compatibility/2006" xmlns:r="http://schemas.openxmlformats.org/officeDocument/2006/relationships" xmlns:w="http://schemas.openxmlformats.org/wordprocessingml/2006/main" xmlns:w14="http://schemas.microsoft.com/office/word/2010/wordml" xmlns:w15="http://schemas.microsoft.com/office/word/2012/wordml" xmlns:w16cex="http://schemas.microsoft.com/office/word/2018/wordml/cex" xmlns:w16cid="http://schemas.microsoft.com/office/word/2016/wordml/cid" xmlns:w16="http://schemas.microsoft.com/office/word/2018/wordml" xmlns:w16se="http://schemas.microsoft.com/office/word/2015/wordml/symex" mc:Ignorable="w14 w15 w16se w16cid w16 w16cex">
+<w:styles xmlns:mc="http://schemas.openxmlformats.org/markup-compatibility/2006" xmlns:r="http://schemas.openxmlformats.org/officeDocument/2006/relationships" xmlns:w="http://schemas.openxmlformats.org/wordprocessingml/2006/main" xmlns:w14="http://schemas.microsoft.com/office/word/2010/wordml" xmlns:w15="http://schemas.microsoft.com/office/word/2012/wordml" xmlns:w16cid="http://schemas.microsoft.com/office/word/2016/wordml/cid" xmlns:w16se="http://schemas.microsoft.com/office/word/2015/wordml/symex" mc:Ignorable="w14 w15 w16se w16cid">
   <w:docDefaults>
     <w:rPrDefault>
       <w:rPr>
@@ -2472,7 +4764,6 @@
     <w:name w:val="Hyperlink"/>
     <w:basedOn w:val="DefaultParagraphFont"/>
     <w:uiPriority w:val="99"/>
-    <w:semiHidden/>
     <w:unhideWhenUsed/>
     <w:rsid w:val="00590814"/>
     <w:rPr>
@@ -2494,6 +4785,18 @@
       <w:sz w:val="24"/>
       <w:szCs w:val="24"/>
       <w:lang w:eastAsia="en-SG"/>
+    </w:rPr>
+  </w:style>
+  <w:style w:type="character" w:styleId="UnresolvedMention">
+    <w:name w:val="Unresolved Mention"/>
+    <w:basedOn w:val="DefaultParagraphFont"/>
+    <w:uiPriority w:val="99"/>
+    <w:semiHidden/>
+    <w:unhideWhenUsed/>
+    <w:rsid w:val="00031FFE"/>
+    <w:rPr>
+      <w:color w:val="605E5C"/>
+      <w:shd w:val="clear" w:color="auto" w:fill="E1DFDD"/>
     </w:rPr>
   </w:style>
 </w:styles>

</xml_diff>